<commit_message>
Modif commentaires doc cadrage
</commit_message>
<xml_diff>
--- a/documents/Cadrage/CNIG_GT-Risques_Synthese-Cadrage-v0.1.docx
+++ b/documents/Cadrage/CNIG_GT-Risques_Synthese-Cadrage-v0.1.docx
@@ -381,11 +381,21 @@
       <w:pPr>
         <w:pStyle w:val="Titre"/>
       </w:pPr>
-      <w:fldSimple w:instr=" SUBJECT   \* MERGEFORMAT ">
-        <w:r>
-          <w:t>Refonte des Géostandards Risques</w:t>
-        </w:r>
-      </w:fldSimple>
+      <w:r>
+        <w:fldChar w:fldCharType="begin"/>
+      </w:r>
+      <w:r>
+        <w:instrText xml:space="preserve"> SUBJECT   \* MERGEFORMAT </w:instrText>
+      </w:r>
+      <w:r>
+        <w:fldChar w:fldCharType="separate"/>
+      </w:r>
+      <w:r>
+        <w:t>Refonte des Géostandards Risques</w:t>
+      </w:r>
+      <w:r>
+        <w:fldChar w:fldCharType="end"/>
+      </w:r>
     </w:p>
     <w:p/>
     <w:p>
@@ -638,11 +648,21 @@
             <w:r>
               <w:fldChar w:fldCharType="end"/>
             </w:r>
-            <w:fldSimple w:instr=" SUBJECT  \* FirstCap  \* MERGEFORMAT ">
-              <w:r>
-                <w:t>Refonte des Géostandards Risques</w:t>
-              </w:r>
-            </w:fldSimple>
+            <w:r>
+              <w:fldChar w:fldCharType="begin"/>
+            </w:r>
+            <w:r>
+              <w:instrText xml:space="preserve"> SUBJECT  \* FirstCap  \* MERGEFORMAT </w:instrText>
+            </w:r>
+            <w:r>
+              <w:fldChar w:fldCharType="separate"/>
+            </w:r>
+            <w:r>
+              <w:t>Refonte des Géostandards Risques</w:t>
+            </w:r>
+            <w:r>
+              <w:fldChar w:fldCharType="end"/>
+            </w:r>
           </w:p>
         </w:tc>
       </w:tr>
@@ -694,11 +714,21 @@
                 <w:b/>
               </w:rPr>
             </w:pPr>
-            <w:fldSimple w:instr="TITLE   \* MERGEFORMAT">
-              <w:r>
-                <w:t>Synthèse de la phase de consolidation</w:t>
-              </w:r>
-            </w:fldSimple>
+            <w:r>
+              <w:fldChar w:fldCharType="begin"/>
+            </w:r>
+            <w:r>
+              <w:instrText>TITLE   \* MERGEFORMAT</w:instrText>
+            </w:r>
+            <w:r>
+              <w:fldChar w:fldCharType="separate"/>
+            </w:r>
+            <w:r>
+              <w:t>Synthèse de la phase de consolidation</w:t>
+            </w:r>
+            <w:r>
+              <w:fldChar w:fldCharType="end"/>
+            </w:r>
             <w:r>
               <w:rPr>
                 <w:b/>
@@ -8023,7 +8053,6 @@
       <w:r>
         <w:t>  </w:t>
       </w:r>
-      <w:commentRangeStart w:id="26"/>
       <w:r>
         <w:rPr>
           <w:noProof/>
@@ -8065,15 +8094,8 @@
           </wp:inline>
         </w:drawing>
       </w:r>
-      <w:commentRangeEnd w:id="26"/>
-      <w:r>
-        <w:rPr>
-          <w:rStyle w:val="Marquedecommentaire"/>
-          <w:rFonts w:cs="Times New Roman"/>
-          <w:lang w:val="x-none"/>
-        </w:rPr>
-        <w:commentReference w:id="26"/>
-      </w:r>
+      <w:bookmarkStart w:id="26" w:name="_GoBack"/>
+      <w:bookmarkEnd w:id="26"/>
     </w:p>
     <w:p>
       <w:pPr>
@@ -8105,6 +8127,113 @@
             <wp:extent cx="5518150" cy="3744082"/>
             <wp:effectExtent l="0" t="0" r="6350" b="8890"/>
             <wp:docPr id="5" name="Image 5"/>
+            <wp:cNvGraphicFramePr>
+              <a:graphicFrameLocks xmlns:a="http://schemas.openxmlformats.org/drawingml/2006/main" noChangeAspect="1"/>
+            </wp:cNvGraphicFramePr>
+            <a:graphic xmlns:a="http://schemas.openxmlformats.org/drawingml/2006/main">
+              <a:graphicData uri="http://schemas.openxmlformats.org/drawingml/2006/picture">
+                <pic:pic xmlns:pic="http://schemas.openxmlformats.org/drawingml/2006/picture">
+                  <pic:nvPicPr>
+                    <pic:cNvPr id="0" name=""/>
+                    <pic:cNvPicPr/>
+                  </pic:nvPicPr>
+                  <pic:blipFill>
+                    <a:blip r:embed="rId47"/>
+                    <a:stretch>
+                      <a:fillRect/>
+                    </a:stretch>
+                  </pic:blipFill>
+                  <pic:spPr>
+                    <a:xfrm>
+                      <a:off x="0" y="0"/>
+                      <a:ext cx="5518150" cy="3744082"/>
+                    </a:xfrm>
+                    <a:prstGeom prst="rect">
+                      <a:avLst/>
+                    </a:prstGeom>
+                  </pic:spPr>
+                </pic:pic>
+              </a:graphicData>
+            </a:graphic>
+          </wp:inline>
+        </w:drawing>
+      </w:r>
+    </w:p>
+    <w:p>
+      <w:r>
+        <w:t> </w:t>
+      </w:r>
+    </w:p>
+    <w:p/>
+    <w:p>
+      <w:pPr>
+        <w:pStyle w:val="Titre3"/>
+      </w:pPr>
+      <w:bookmarkStart w:id="28" w:name="_Toc105148052"/>
+      <w:r>
+        <w:t>Processus de publication des Porter à Connaissance</w:t>
+      </w:r>
+      <w:bookmarkEnd w:id="28"/>
+      <w:r>
+        <w:t> </w:t>
+      </w:r>
+    </w:p>
+    <w:p>
+      <w:r>
+        <w:t>Le schéma suivant présente le processus de porter à connaissance. Ce processus est</w:t>
+      </w:r>
+      <w:r>
+        <w:t xml:space="preserve"> peu encadré techniquement et la façon dont les données sont publiées </w:t>
+      </w:r>
+      <w:r>
+        <w:t xml:space="preserve">semble </w:t>
+      </w:r>
+      <w:del w:id="29" w:author="Marion Dumont" w:date="2022-06-03T15:14:00Z">
+        <w:r>
+          <w:delText>reposer</w:delText>
+        </w:r>
+        <w:r>
+          <w:delText xml:space="preserve"> </w:delText>
+        </w:r>
+      </w:del>
+      <w:r>
+        <w:t>en grande partie être laissé</w:t>
+      </w:r>
+      <w:ins w:id="30" w:author="Marion Dumont" w:date="2022-06-03T15:14:00Z">
+        <w:r>
+          <w:t>e</w:t>
+        </w:r>
+      </w:ins>
+      <w:r>
+        <w:t xml:space="preserve"> à</w:t>
+      </w:r>
+      <w:r>
+        <w:t xml:space="preserve"> l’</w:t>
+      </w:r>
+      <w:r>
+        <w:t>initiative</w:t>
+      </w:r>
+      <w:r>
+        <w:t xml:space="preserve"> des DDT.</w:t>
+      </w:r>
+    </w:p>
+    <w:p>
+      <w:r>
+        <w:t>  </w:t>
+      </w:r>
+    </w:p>
+    <w:p>
+      <w:commentRangeStart w:id="31"/>
+      <w:r>
+        <w:rPr>
+          <w:noProof/>
+          <w:lang w:val="en-US" w:eastAsia="en-US"/>
+        </w:rPr>
+        <w:drawing>
+          <wp:inline distT="0" distB="0" distL="0" distR="0" wp14:anchorId="383A13D1" wp14:editId="27170B6C">
+            <wp:extent cx="5518150" cy="2640569"/>
+            <wp:effectExtent l="0" t="0" r="6350" b="7620"/>
+            <wp:docPr id="6" name="Image 6"/>
             <wp:cNvGraphicFramePr>
               <a:graphicFrameLocks xmlns:a="http://schemas.openxmlformats.org/drawingml/2006/main" noChangeAspect="1"/>
             </wp:cNvGraphicFramePr>
@@ -8124,113 +8253,6 @@
                   <pic:spPr>
                     <a:xfrm>
                       <a:off x="0" y="0"/>
-                      <a:ext cx="5518150" cy="3744082"/>
-                    </a:xfrm>
-                    <a:prstGeom prst="rect">
-                      <a:avLst/>
-                    </a:prstGeom>
-                  </pic:spPr>
-                </pic:pic>
-              </a:graphicData>
-            </a:graphic>
-          </wp:inline>
-        </w:drawing>
-      </w:r>
-    </w:p>
-    <w:p>
-      <w:r>
-        <w:t> </w:t>
-      </w:r>
-    </w:p>
-    <w:p/>
-    <w:p>
-      <w:pPr>
-        <w:pStyle w:val="Titre3"/>
-      </w:pPr>
-      <w:bookmarkStart w:id="28" w:name="_Toc105148052"/>
-      <w:r>
-        <w:t>Processus de publication des Porter à Connaissance</w:t>
-      </w:r>
-      <w:bookmarkEnd w:id="28"/>
-      <w:r>
-        <w:t> </w:t>
-      </w:r>
-    </w:p>
-    <w:p>
-      <w:r>
-        <w:t>Le schéma suivant présente le processus de porter à connaissance. Ce processus est</w:t>
-      </w:r>
-      <w:r>
-        <w:t xml:space="preserve"> peu encadré techniquement et la façon dont les données sont publiées </w:t>
-      </w:r>
-      <w:r>
-        <w:t xml:space="preserve">semble </w:t>
-      </w:r>
-      <w:del w:id="29" w:author="Marion Dumont" w:date="2022-06-03T15:14:00Z">
-        <w:r>
-          <w:delText>reposer</w:delText>
-        </w:r>
-        <w:r>
-          <w:delText xml:space="preserve"> </w:delText>
-        </w:r>
-      </w:del>
-      <w:r>
-        <w:t>en grande partie être laissé</w:t>
-      </w:r>
-      <w:ins w:id="30" w:author="Marion Dumont" w:date="2022-06-03T15:14:00Z">
-        <w:r>
-          <w:t>e</w:t>
-        </w:r>
-      </w:ins>
-      <w:r>
-        <w:t xml:space="preserve"> à</w:t>
-      </w:r>
-      <w:r>
-        <w:t xml:space="preserve"> l’</w:t>
-      </w:r>
-      <w:r>
-        <w:t>initiative</w:t>
-      </w:r>
-      <w:r>
-        <w:t xml:space="preserve"> des DDT.</w:t>
-      </w:r>
-    </w:p>
-    <w:p>
-      <w:r>
-        <w:t>  </w:t>
-      </w:r>
-    </w:p>
-    <w:p>
-      <w:commentRangeStart w:id="31"/>
-      <w:r>
-        <w:rPr>
-          <w:noProof/>
-          <w:lang w:val="en-US" w:eastAsia="en-US"/>
-        </w:rPr>
-        <w:drawing>
-          <wp:inline distT="0" distB="0" distL="0" distR="0" wp14:anchorId="383A13D1" wp14:editId="27170B6C">
-            <wp:extent cx="5518150" cy="2640569"/>
-            <wp:effectExtent l="0" t="0" r="6350" b="7620"/>
-            <wp:docPr id="6" name="Image 6"/>
-            <wp:cNvGraphicFramePr>
-              <a:graphicFrameLocks xmlns:a="http://schemas.openxmlformats.org/drawingml/2006/main" noChangeAspect="1"/>
-            </wp:cNvGraphicFramePr>
-            <a:graphic xmlns:a="http://schemas.openxmlformats.org/drawingml/2006/main">
-              <a:graphicData uri="http://schemas.openxmlformats.org/drawingml/2006/picture">
-                <pic:pic xmlns:pic="http://schemas.openxmlformats.org/drawingml/2006/picture">
-                  <pic:nvPicPr>
-                    <pic:cNvPr id="0" name=""/>
-                    <pic:cNvPicPr/>
-                  </pic:nvPicPr>
-                  <pic:blipFill>
-                    <a:blip r:embed="rId49"/>
-                    <a:stretch>
-                      <a:fillRect/>
-                    </a:stretch>
-                  </pic:blipFill>
-                  <pic:spPr>
-                    <a:xfrm>
-                      <a:off x="0" y="0"/>
                       <a:ext cx="5518150" cy="2640569"/>
                     </a:xfrm>
                     <a:prstGeom prst="rect">
@@ -10452,10 +10474,7 @@
         <w:t>Planning proposé </w:t>
       </w:r>
     </w:p>
-    <w:p>
-      <w:bookmarkStart w:id="60" w:name="_GoBack"/>
-      <w:bookmarkEnd w:id="60"/>
-    </w:p>
+    <w:p/>
     <w:p>
       <w:r>
         <w:t>Il est proposé de faire des ateliers d'une durée de deux heures maximum, avec une fréquence bimensuelle fixe (le calendrier est à affiner avec le GT) avec pour objectif de parvenir à une première version des standards et des jeux de données tests sur le premier périmètre restreint pour la fin de l’année.  </w:t>
@@ -10524,19 +10543,19 @@
       <w:pPr>
         <w:pStyle w:val="Titre3"/>
       </w:pPr>
-      <w:bookmarkStart w:id="61" w:name="_Toc105148067"/>
-      <w:commentRangeStart w:id="62"/>
+      <w:bookmarkStart w:id="60" w:name="_Toc105148067"/>
+      <w:commentRangeStart w:id="61"/>
       <w:r>
         <w:t>Définition d’</w:t>
       </w:r>
       <w:r>
         <w:t>indicateurs de réussite du projet</w:t>
       </w:r>
-      <w:bookmarkEnd w:id="61"/>
+      <w:bookmarkEnd w:id="60"/>
       <w:r>
         <w:t> </w:t>
       </w:r>
-      <w:commentRangeEnd w:id="62"/>
+      <w:commentRangeEnd w:id="61"/>
       <w:r>
         <w:rPr>
           <w:rStyle w:val="Marquedecommentaire"/>
@@ -10546,7 +10565,7 @@
           <w:i w:val="0"/>
           <w:lang w:val="x-none"/>
         </w:rPr>
-        <w:commentReference w:id="62"/>
+        <w:commentReference w:id="61"/>
       </w:r>
     </w:p>
     <w:p>
@@ -10746,7 +10765,7 @@
         </w:numPr>
         <w:jc w:val="both"/>
       </w:pPr>
-      <w:bookmarkStart w:id="63" w:name="_Toc105148068"/>
+      <w:bookmarkStart w:id="62" w:name="_Toc105148068"/>
       <w:r>
         <w:t>Annexe</w:t>
       </w:r>
@@ -10756,7 +10775,7 @@
       <w:r>
         <w:t>: Liste des participants au groupe de travail</w:t>
       </w:r>
-      <w:bookmarkEnd w:id="63"/>
+      <w:bookmarkEnd w:id="62"/>
       <w:r>
         <w:t> </w:t>
       </w:r>
@@ -15339,14 +15358,14 @@
         </w:rPr>
         <w:t> </w:t>
       </w:r>
-      <w:bookmarkStart w:id="64" w:name="_Toc481158358"/>
-      <w:bookmarkStart w:id="65" w:name="_Toc481162747"/>
-      <w:bookmarkStart w:id="66" w:name="_Toc481568541"/>
-      <w:bookmarkStart w:id="67" w:name="_Toc481572817"/>
+      <w:bookmarkStart w:id="63" w:name="_Toc481158358"/>
+      <w:bookmarkStart w:id="64" w:name="_Toc481162747"/>
+      <w:bookmarkStart w:id="65" w:name="_Toc481568541"/>
+      <w:bookmarkStart w:id="66" w:name="_Toc481572817"/>
+      <w:bookmarkEnd w:id="63"/>
       <w:bookmarkEnd w:id="64"/>
       <w:bookmarkEnd w:id="65"/>
       <w:bookmarkEnd w:id="66"/>
-      <w:bookmarkEnd w:id="67"/>
     </w:p>
     <w:sectPr>
       <w:footerReference w:type="default" r:id="rId66"/>
@@ -15363,48 +15382,6 @@
 
 <file path=word/comments.xml><?xml version="1.0" encoding="utf-8"?>
 <w:comments xmlns:wpc="http://schemas.microsoft.com/office/word/2010/wordprocessingCanvas" xmlns:mc="http://schemas.openxmlformats.org/markup-compatibility/2006" xmlns:o="urn:schemas-microsoft-com:office:office" xmlns:r="http://schemas.openxmlformats.org/officeDocument/2006/relationships" xmlns:m="http://schemas.openxmlformats.org/officeDocument/2006/math" xmlns:v="urn:schemas-microsoft-com:vml" xmlns:wp14="http://schemas.microsoft.com/office/word/2010/wordprocessingDrawing" xmlns:wp="http://schemas.openxmlformats.org/drawingml/2006/wordprocessingDrawing" xmlns:w10="urn:schemas-microsoft-com:office:word" xmlns:w="http://schemas.openxmlformats.org/wordprocessingml/2006/main" xmlns:w14="http://schemas.microsoft.com/office/word/2010/wordml" xmlns:wpg="http://schemas.microsoft.com/office/word/2010/wordprocessingGroup" xmlns:wpi="http://schemas.microsoft.com/office/word/2010/wordprocessingInk" xmlns:wne="http://schemas.microsoft.com/office/word/2006/wordml" xmlns:wps="http://schemas.microsoft.com/office/word/2010/wordprocessingShape" mc:Ignorable="w14 wp14">
-  <w:comment w:id="26" w:author="Marion Dumont" w:date="2022-06-03T15:13:00Z" w:initials="MD">
-    <w:p>
-      <w:pPr>
-        <w:pStyle w:val="Commentaire"/>
-        <w:rPr>
-          <w:lang w:val="fr-FR"/>
-        </w:rPr>
-      </w:pPr>
-      <w:r>
-        <w:rPr>
-          <w:rStyle w:val="Marquedecommentaire"/>
-        </w:rPr>
-        <w:annotationRef/>
-      </w:r>
-      <w:r>
-        <w:rPr>
-          <w:lang w:val="fr-FR"/>
-        </w:rPr>
-        <w:t xml:space="preserve">Quotidien le moissonnage ERRIAL-GPU ? </w:t>
-      </w:r>
-      <w:proofErr w:type="gramStart"/>
-      <w:r>
-        <w:rPr>
-          <w:lang w:val="fr-FR"/>
-        </w:rPr>
-        <w:t>il</w:t>
-      </w:r>
-      <w:proofErr w:type="gramEnd"/>
-      <w:r>
-        <w:rPr>
-          <w:lang w:val="fr-FR"/>
-        </w:rPr>
-        <w:t xml:space="preserve"> me semblait que la fréquence était plus basse (genre hebdo) =&gt; si vous avez une réf ou obtenez une confirmation, ça m’intéresse </w:t>
-      </w:r>
-      <w:r>
-        <w:rPr>
-          <w:lang w:val="fr-FR"/>
-        </w:rPr>
-        <w:sym w:font="Wingdings" w:char="F04A"/>
-      </w:r>
-    </w:p>
-  </w:comment>
   <w:comment w:id="31" w:author="Marion Dumont" w:date="2022-06-03T15:17:00Z" w:initials="MD">
     <w:p>
       <w:pPr>
@@ -16303,7 +16280,7 @@
       </w:r>
     </w:p>
   </w:comment>
-  <w:comment w:id="62" w:author="Gilles Cébélieu" w:date="2022-06-10T16:33:00Z" w:initials="GC">
+  <w:comment w:id="61" w:author="Gilles Cébélieu" w:date="2022-06-10T16:33:00Z" w:initials="GC">
     <w:p>
       <w:pPr>
         <w:pStyle w:val="Commentaire"/>
@@ -18276,19 +18253,39 @@
     <w:r>
       <w:tab/>
     </w:r>
-    <w:fldSimple w:instr=" SUBJECT   \* MERGEFORMAT ">
-      <w:r>
-        <w:t>Refonte des Géostandards Risques</w:t>
-      </w:r>
-    </w:fldSimple>
+    <w:r>
+      <w:fldChar w:fldCharType="begin"/>
+    </w:r>
+    <w:r>
+      <w:instrText xml:space="preserve"> SUBJECT   \* MERGEFORMAT </w:instrText>
+    </w:r>
+    <w:r>
+      <w:fldChar w:fldCharType="separate"/>
+    </w:r>
+    <w:r>
+      <w:t>Refonte des Géostandards Risques</w:t>
+    </w:r>
+    <w:r>
+      <w:fldChar w:fldCharType="end"/>
+    </w:r>
     <w:r>
       <w:t xml:space="preserve"> - </w:t>
     </w:r>
-    <w:fldSimple w:instr="TITLE   \* MERGEFORMAT">
-      <w:r>
-        <w:t>Synthèse de la phase de consolidation</w:t>
-      </w:r>
-    </w:fldSimple>
+    <w:r>
+      <w:fldChar w:fldCharType="begin"/>
+    </w:r>
+    <w:r>
+      <w:instrText>TITLE   \* MERGEFORMAT</w:instrText>
+    </w:r>
+    <w:r>
+      <w:fldChar w:fldCharType="separate"/>
+    </w:r>
+    <w:r>
+      <w:t>Synthèse de la phase de consolidation</w:t>
+    </w:r>
+    <w:r>
+      <w:fldChar w:fldCharType="end"/>
+    </w:r>
     <w:r>
       <w:tab/>
     </w:r>
@@ -18305,7 +18302,7 @@
       <w:rPr>
         <w:noProof/>
       </w:rPr>
-      <w:t>20</w:t>
+      <w:t>14</w:t>
     </w:r>
     <w:r>
       <w:fldChar w:fldCharType="end"/>
@@ -29189,15 +29186,6 @@
 </file>
 
 <file path=customXml/item1.xml><?xml version="1.0" encoding="utf-8"?>
-<?mso-contentType ?>
-<FormTemplates xmlns="http://schemas.microsoft.com/sharepoint/v3/contenttype/forms">
-  <Display>DocumentLibraryForm</Display>
-  <Edit>DocumentLibraryForm</Edit>
-  <New>DocumentLibraryForm</New>
-</FormTemplates>
-</file>
-
-<file path=customXml/item2.xml><?xml version="1.0" encoding="utf-8"?>
 <ct:contentTypeSchema xmlns:ct="http://schemas.microsoft.com/office/2006/metadata/contentType" xmlns:ma="http://schemas.microsoft.com/office/2006/metadata/properties/metaAttributes" ct:_="" ma:_="" ma:contentTypeName="Document" ma:contentTypeID="0x010100EE4D7F11F779D54E856069687B814BBD" ma:contentTypeVersion="2" ma:contentTypeDescription="Crée un document." ma:contentTypeScope="" ma:versionID="3fe4275800ffe05e5c86a0542a0b31ea">
   <xsd:schema xmlns:xsd="http://www.w3.org/2001/XMLSchema" xmlns:xs="http://www.w3.org/2001/XMLSchema" xmlns:p="http://schemas.microsoft.com/office/2006/metadata/properties" xmlns:ns2="2669e89b-8207-4f5c-889a-cb6e4ddbbfab" targetNamespace="http://schemas.microsoft.com/office/2006/metadata/properties" ma:root="true" ma:fieldsID="3021e4cc59fefdd629d20e7f19d827b8" ns2:_="">
     <xsd:import namespace="2669e89b-8207-4f5c-889a-cb6e4ddbbfab"/>
@@ -29329,6 +29317,15 @@
 </ct:contentTypeSchema>
 </file>
 
+<file path=customXml/item2.xml><?xml version="1.0" encoding="utf-8"?>
+<?mso-contentType ?>
+<FormTemplates xmlns="http://schemas.microsoft.com/sharepoint/v3/contenttype/forms">
+  <Display>DocumentLibraryForm</Display>
+  <Edit>DocumentLibraryForm</Edit>
+  <New>DocumentLibraryForm</New>
+</FormTemplates>
+</file>
+
 <file path=customXml/item3.xml><?xml version="1.0" encoding="utf-8"?>
 <p:properties xmlns:p="http://schemas.microsoft.com/office/2006/metadata/properties" xmlns:xsi="http://www.w3.org/2001/XMLSchema-instance" xmlns:pc="http://schemas.microsoft.com/office/infopath/2007/PartnerControls">
   <documentManagement/>
@@ -29340,14 +29337,6 @@
 </file>
 
 <file path=customXml/itemProps1.xml><?xml version="1.0" encoding="utf-8"?>
-<ds:datastoreItem xmlns:ds="http://schemas.openxmlformats.org/officeDocument/2006/customXml" ds:itemID="{492B6E4E-E122-4203-A4AB-472CE60238FF}">
-  <ds:schemaRefs>
-    <ds:schemaRef ds:uri="http://schemas.microsoft.com/sharepoint/v3/contenttype/forms"/>
-  </ds:schemaRefs>
-</ds:datastoreItem>
-</file>
-
-<file path=customXml/itemProps2.xml><?xml version="1.0" encoding="utf-8"?>
 <ds:datastoreItem xmlns:ds="http://schemas.openxmlformats.org/officeDocument/2006/customXml" ds:itemID="{6D5D2D10-AB8F-4846-AC9B-DFF9492291C6}">
   <ds:schemaRefs>
     <ds:schemaRef ds:uri="http://schemas.microsoft.com/office/2006/metadata/contentType"/>
@@ -29365,6 +29354,14 @@
 </ds:datastoreItem>
 </file>
 
+<file path=customXml/itemProps2.xml><?xml version="1.0" encoding="utf-8"?>
+<ds:datastoreItem xmlns:ds="http://schemas.openxmlformats.org/officeDocument/2006/customXml" ds:itemID="{492B6E4E-E122-4203-A4AB-472CE60238FF}">
+  <ds:schemaRefs>
+    <ds:schemaRef ds:uri="http://schemas.microsoft.com/sharepoint/v3/contenttype/forms"/>
+  </ds:schemaRefs>
+</ds:datastoreItem>
+</file>
+
 <file path=customXml/itemProps3.xml><?xml version="1.0" encoding="utf-8"?>
 <ds:datastoreItem xmlns:ds="http://schemas.openxmlformats.org/officeDocument/2006/customXml" ds:itemID="{C7567D8D-EAD2-4ABF-83F8-B17EF97F9629}">
   <ds:schemaRefs>
@@ -29375,7 +29372,7 @@
 </file>
 
 <file path=customXml/itemProps4.xml><?xml version="1.0" encoding="utf-8"?>
-<ds:datastoreItem xmlns:ds="http://schemas.openxmlformats.org/officeDocument/2006/customXml" ds:itemID="{768F3150-3E5B-439B-B961-11C3A45F5AEC}">
+<ds:datastoreItem xmlns:ds="http://schemas.openxmlformats.org/officeDocument/2006/customXml" ds:itemID="{BCFD57C6-4DA9-42C9-9550-2C996D612B1F}">
   <ds:schemaRefs>
     <ds:schemaRef ds:uri="http://schemas.openxmlformats.org/officeDocument/2006/bibliography"/>
   </ds:schemaRefs>

</xml_diff>

<commit_message>
Ajout relecture Stanislas Besson
</commit_message>
<xml_diff>
--- a/documents/Cadrage/CNIG_GT-Risques_Synthese-Cadrage-v0.1.docx
+++ b/documents/Cadrage/CNIG_GT-Risques_Synthese-Cadrage-v0.1.docx
@@ -391,7 +391,15 @@
         <w:fldChar w:fldCharType="separate"/>
       </w:r>
       <w:r>
-        <w:t>Refonte des Géostandards Risques</w:t>
+        <w:t xml:space="preserve">Refonte des </w:t>
+      </w:r>
+      <w:proofErr w:type="spellStart"/>
+      <w:r>
+        <w:t>Géostandards</w:t>
+      </w:r>
+      <w:proofErr w:type="spellEnd"/>
+      <w:r>
+        <w:t xml:space="preserve"> Risques</w:t>
       </w:r>
       <w:r>
         <w:fldChar w:fldCharType="end"/>
@@ -658,7 +666,15 @@
               <w:fldChar w:fldCharType="separate"/>
             </w:r>
             <w:r>
-              <w:t>Refonte des Géostandards Risques</w:t>
+              <w:t xml:space="preserve">Refonte des </w:t>
+            </w:r>
+            <w:proofErr w:type="spellStart"/>
+            <w:r>
+              <w:t>Géostandards</w:t>
+            </w:r>
+            <w:proofErr w:type="spellEnd"/>
+            <w:r>
+              <w:t xml:space="preserve"> Risques</w:t>
             </w:r>
             <w:r>
               <w:fldChar w:fldCharType="end"/>
@@ -714,21 +730,11 @@
                 <w:b/>
               </w:rPr>
             </w:pPr>
-            <w:r>
-              <w:fldChar w:fldCharType="begin"/>
-            </w:r>
-            <w:r>
-              <w:instrText>TITLE   \* MERGEFORMAT</w:instrText>
-            </w:r>
-            <w:r>
-              <w:fldChar w:fldCharType="separate"/>
-            </w:r>
-            <w:r>
-              <w:t>Synthèse de la phase de consolidation</w:t>
-            </w:r>
-            <w:r>
-              <w:fldChar w:fldCharType="end"/>
-            </w:r>
+            <w:fldSimple w:instr="TITLE   \* MERGEFORMAT">
+              <w:r>
+                <w:t>Synthèse de la phase de consolidation</w:t>
+              </w:r>
+            </w:fldSimple>
             <w:r>
               <w:rPr>
                 <w:b/>
@@ -2308,6 +2314,7 @@
         <w:br w:type="page"/>
       </w:r>
       <w:r>
+        <w:lastRenderedPageBreak/>
         <w:t>Table des matières</w:t>
       </w:r>
     </w:p>
@@ -4449,6 +4456,7 @@
         <w:br w:type="page"/>
       </w:r>
       <w:r>
+        <w:lastRenderedPageBreak/>
         <w:t>Références documentaires</w:t>
       </w:r>
     </w:p>
@@ -4971,6 +4979,7 @@
         <w:br w:type="page"/>
       </w:r>
       <w:r>
+        <w:lastRenderedPageBreak/>
         <w:t>Acronymes et abréviations</w:t>
       </w:r>
     </w:p>
@@ -6361,6 +6370,7 @@
       <w:bookmarkStart w:id="10" w:name="_Ref105071224"/>
       <w:bookmarkStart w:id="11" w:name="_Toc105148037"/>
       <w:r>
+        <w:lastRenderedPageBreak/>
         <w:t>Travaux effectués</w:t>
       </w:r>
       <w:bookmarkEnd w:id="9"/>
@@ -6862,6 +6872,7 @@
         <w:rPr>
           <w:lang w:val="fr-FR"/>
         </w:rPr>
+        <w:lastRenderedPageBreak/>
         <w:t>Thématiques métiers des nouveaux standards</w:t>
       </w:r>
       <w:bookmarkEnd w:id="15"/>
@@ -6994,6 +7005,7 @@
       <w:r>
         <w:t> </w:t>
       </w:r>
+      <w:commentRangeStart w:id="16"/>
       <w:r>
         <w:rPr>
           <w:noProof/>
@@ -7035,6 +7047,15 @@
           </wp:inline>
         </w:drawing>
       </w:r>
+      <w:commentRangeEnd w:id="16"/>
+      <w:r>
+        <w:rPr>
+          <w:rStyle w:val="Marquedecommentaire"/>
+          <w:rFonts w:cs="Times New Roman"/>
+          <w:lang w:val="x-none"/>
+        </w:rPr>
+        <w:commentReference w:id="16"/>
+      </w:r>
     </w:p>
     <w:p>
       <w:pPr>
@@ -7055,11 +7076,11 @@
       <w:pPr>
         <w:pStyle w:val="Titre3"/>
       </w:pPr>
-      <w:bookmarkStart w:id="16" w:name="_Toc105148041"/>
+      <w:bookmarkStart w:id="17" w:name="_Toc105148041"/>
       <w:r>
         <w:t>Périmètre</w:t>
       </w:r>
-      <w:bookmarkEnd w:id="16"/>
+      <w:bookmarkEnd w:id="17"/>
       <w:r>
         <w:t> </w:t>
       </w:r>
@@ -7069,10 +7090,26 @@
         <w:t xml:space="preserve">Cette thématique regroupe les différents types de périmètres qui précèdent l’établissement du zonage réglementaire (périmètre d’études, ceux des PPR, des territoires à risques importants d'inondation </w:t>
       </w:r>
       <w:r>
-        <w:t>(TRI) et de la DI). Elle pourrait</w:t>
-      </w:r>
-      <w:r>
-        <w:t xml:space="preserve"> intégrer le périmètre des Porter à connaissance.</w:t>
+        <w:t xml:space="preserve">(TRI) et de la DI). </w:t>
+      </w:r>
+      <w:commentRangeStart w:id="18"/>
+      <w:r>
+        <w:t>Elle pourrait</w:t>
+      </w:r>
+      <w:r>
+        <w:t xml:space="preserve"> intégrer le périmètre des Porter à connaissance</w:t>
+      </w:r>
+      <w:commentRangeEnd w:id="18"/>
+      <w:r>
+        <w:rPr>
+          <w:rStyle w:val="Marquedecommentaire"/>
+          <w:rFonts w:cs="Times New Roman"/>
+          <w:lang w:val="x-none"/>
+        </w:rPr>
+        <w:commentReference w:id="18"/>
+      </w:r>
+      <w:r>
+        <w:t>.</w:t>
       </w:r>
     </w:p>
     <w:p>
@@ -7150,11 +7187,11 @@
       <w:pPr>
         <w:pStyle w:val="Titre3"/>
       </w:pPr>
-      <w:bookmarkStart w:id="17" w:name="_Toc105148042"/>
+      <w:bookmarkStart w:id="20" w:name="_Toc105148042"/>
       <w:r>
         <w:t>Zonage réglementaire</w:t>
       </w:r>
-      <w:bookmarkEnd w:id="17"/>
+      <w:bookmarkEnd w:id="20"/>
       <w:r>
         <w:t> </w:t>
       </w:r>
@@ -7229,11 +7266,12 @@
       <w:pPr>
         <w:pStyle w:val="Titre3"/>
       </w:pPr>
-      <w:bookmarkStart w:id="18" w:name="_Toc105148043"/>
-      <w:r>
+      <w:bookmarkStart w:id="21" w:name="_Toc105148043"/>
+      <w:r>
+        <w:lastRenderedPageBreak/>
         <w:t>Procédures</w:t>
       </w:r>
-      <w:bookmarkEnd w:id="18"/>
+      <w:bookmarkEnd w:id="21"/>
       <w:r>
         <w:t> </w:t>
       </w:r>
@@ -7270,6 +7308,7 @@
           <w:numId w:val="8"/>
         </w:numPr>
       </w:pPr>
+      <w:commentRangeStart w:id="22"/>
       <w:r>
         <w:t>PPR : “</w:t>
       </w:r>
@@ -7335,6 +7374,15 @@
       <w:r>
         <w:t>SUP : “Acte Servitude”, “Servitude”, “Gestionnaire” </w:t>
       </w:r>
+      <w:commentRangeEnd w:id="22"/>
+      <w:r>
+        <w:rPr>
+          <w:rStyle w:val="Marquedecommentaire"/>
+          <w:rFonts w:cs="Times New Roman"/>
+          <w:lang w:val="x-none"/>
+        </w:rPr>
+        <w:commentReference w:id="22"/>
+      </w:r>
     </w:p>
     <w:p>
       <w:r>
@@ -7345,13 +7393,26 @@
       <w:pPr>
         <w:pStyle w:val="Titre3"/>
       </w:pPr>
-      <w:bookmarkStart w:id="19" w:name="_Toc105148044"/>
+      <w:bookmarkStart w:id="23" w:name="_Toc105148044"/>
+      <w:commentRangeStart w:id="24"/>
       <w:r>
         <w:t>Aléas</w:t>
       </w:r>
-      <w:bookmarkEnd w:id="19"/>
+      <w:bookmarkEnd w:id="23"/>
       <w:r>
         <w:t> </w:t>
+      </w:r>
+      <w:commentRangeEnd w:id="24"/>
+      <w:r>
+        <w:rPr>
+          <w:rStyle w:val="Marquedecommentaire"/>
+          <w:rFonts w:ascii="Arial" w:eastAsia="Lucida Sans Unicode" w:hAnsi="Arial" w:cs="Times New Roman"/>
+          <w:b w:val="0"/>
+          <w:bCs w:val="0"/>
+          <w:i w:val="0"/>
+          <w:lang w:val="x-none"/>
+        </w:rPr>
+        <w:commentReference w:id="24"/>
       </w:r>
     </w:p>
     <w:p>
@@ -7431,11 +7492,11 @@
       <w:pPr>
         <w:pStyle w:val="Titre3"/>
       </w:pPr>
-      <w:bookmarkStart w:id="20" w:name="_Toc105148045"/>
+      <w:bookmarkStart w:id="25" w:name="_Toc105148045"/>
       <w:r>
         <w:t>Origine du risque</w:t>
       </w:r>
-      <w:bookmarkEnd w:id="20"/>
+      <w:bookmarkEnd w:id="25"/>
       <w:r>
         <w:t> </w:t>
       </w:r>
@@ -7515,11 +7576,11 @@
       <w:pPr>
         <w:pStyle w:val="Titre3"/>
       </w:pPr>
-      <w:bookmarkStart w:id="21" w:name="_Toc105148046"/>
+      <w:bookmarkStart w:id="26" w:name="_Toc105148046"/>
       <w:r>
         <w:t>Enjeux</w:t>
       </w:r>
-      <w:bookmarkEnd w:id="21"/>
+      <w:bookmarkEnd w:id="26"/>
       <w:r>
         <w:t> </w:t>
       </w:r>
@@ -7622,6 +7683,7 @@
     </w:p>
     <w:p>
       <w:r>
+        <w:lastRenderedPageBreak/>
         <w:t> </w:t>
       </w:r>
     </w:p>
@@ -7629,11 +7691,11 @@
       <w:pPr>
         <w:pStyle w:val="Titre3"/>
       </w:pPr>
-      <w:bookmarkStart w:id="22" w:name="_Toc105148047"/>
+      <w:bookmarkStart w:id="27" w:name="_Toc105148047"/>
       <w:r>
         <w:t>Cartes</w:t>
       </w:r>
-      <w:bookmarkEnd w:id="22"/>
+      <w:bookmarkEnd w:id="27"/>
       <w:r>
         <w:t> </w:t>
       </w:r>
@@ -7697,7 +7759,7 @@
           <w:lang w:val="fr-FR"/>
         </w:rPr>
       </w:pPr>
-      <w:bookmarkStart w:id="23" w:name="_Toc105148048"/>
+      <w:bookmarkStart w:id="28" w:name="_Toc105148048"/>
       <w:proofErr w:type="spellStart"/>
       <w:r>
         <w:t>Domaines</w:t>
@@ -7710,7 +7772,7 @@
       <w:r>
         <w:t>couvrir</w:t>
       </w:r>
-      <w:bookmarkEnd w:id="23"/>
+      <w:bookmarkEnd w:id="28"/>
       <w:proofErr w:type="spellEnd"/>
       <w:r>
         <w:rPr>
@@ -7732,7 +7794,7 @@
       <w:r>
         <w:t xml:space="preserve"> suivi par </w:t>
       </w:r>
-      <w:hyperlink r:id="rId41" w:tgtFrame="_blank" w:history="1">
+      <w:hyperlink r:id="rId42" w:tgtFrame="_blank" w:history="1">
         <w:r>
           <w:rPr>
             <w:rStyle w:val="Lienhypertexte"/>
@@ -7771,7 +7833,7 @@
       <w:r>
         <w:t>a été porté par un </w:t>
       </w:r>
-      <w:hyperlink r:id="rId42" w:tgtFrame="_blank" w:history="1">
+      <w:hyperlink r:id="rId43" w:tgtFrame="_blank" w:history="1">
         <w:r>
           <w:rPr>
             <w:rStyle w:val="Lienhypertexte"/>
@@ -7782,7 +7844,7 @@
       <w:r>
         <w:t xml:space="preserve"> dont la synthèse a été présentée à </w:t>
       </w:r>
-      <w:hyperlink r:id="rId43" w:tgtFrame="_blank" w:history="1">
+      <w:hyperlink r:id="rId44" w:tgtFrame="_blank" w:history="1">
         <w:r>
           <w:rPr>
             <w:rStyle w:val="Lienhypertexte"/>
@@ -7927,7 +7989,7 @@
           <w:lang w:val="fr-FR"/>
         </w:rPr>
       </w:pPr>
-      <w:bookmarkStart w:id="24" w:name="_Toc105148049"/>
+      <w:bookmarkStart w:id="29" w:name="_Toc105148049"/>
       <w:proofErr w:type="spellStart"/>
       <w:r>
         <w:t>Cartographie</w:t>
@@ -7940,7 +8002,7 @@
       <w:r>
         <w:t>processus</w:t>
       </w:r>
-      <w:bookmarkEnd w:id="24"/>
+      <w:bookmarkEnd w:id="29"/>
       <w:proofErr w:type="spellEnd"/>
       <w:r>
         <w:rPr>
@@ -7967,7 +8029,7 @@
         </w:rPr>
         <w:t xml:space="preserve">Une </w:t>
       </w:r>
-      <w:hyperlink r:id="rId44">
+      <w:hyperlink r:id="rId45">
         <w:r>
           <w:rPr>
             <w:rStyle w:val="Lienhypertexte"/>
@@ -7994,12 +8056,19 @@
       <w:r>
         <w:t xml:space="preserve">. </w:t>
       </w:r>
-      <w:hyperlink r:id="rId45">
+      <w:hyperlink r:id="rId46">
         <w:r>
           <w:rPr>
             <w:rStyle w:val="Lienhypertexte"/>
           </w:rPr>
-          <w:t>Le répertoire dédié au suivi de la plénière</w:t>
+          <w:t xml:space="preserve">Le répertoire dédié </w:t>
+        </w:r>
+        <w:r>
+          <w:rPr>
+            <w:rStyle w:val="Lienhypertexte"/>
+          </w:rPr>
+          <w:lastRenderedPageBreak/>
+          <w:t>au suivi de la plénière</w:t>
         </w:r>
       </w:hyperlink>
       <w:r>
@@ -8030,11 +8099,11 @@
       <w:pPr>
         <w:pStyle w:val="Titre3"/>
       </w:pPr>
-      <w:bookmarkStart w:id="25" w:name="_Toc105148050"/>
+      <w:bookmarkStart w:id="30" w:name="_Toc105148050"/>
       <w:r>
         <w:t>Processus de publication d’un PPR</w:t>
       </w:r>
-      <w:bookmarkEnd w:id="25"/>
+      <w:bookmarkEnd w:id="30"/>
       <w:r>
         <w:t> </w:t>
       </w:r>
@@ -8053,6 +8122,7 @@
       <w:r>
         <w:t>  </w:t>
       </w:r>
+      <w:commentRangeStart w:id="31"/>
       <w:r>
         <w:rPr>
           <w:noProof/>
@@ -8063,70 +8133,6 @@
             <wp:extent cx="5518150" cy="2838274"/>
             <wp:effectExtent l="0" t="0" r="6350" b="635"/>
             <wp:docPr id="4" name="Image 4"/>
-            <wp:cNvGraphicFramePr>
-              <a:graphicFrameLocks xmlns:a="http://schemas.openxmlformats.org/drawingml/2006/main" noChangeAspect="1"/>
-            </wp:cNvGraphicFramePr>
-            <a:graphic xmlns:a="http://schemas.openxmlformats.org/drawingml/2006/main">
-              <a:graphicData uri="http://schemas.openxmlformats.org/drawingml/2006/picture">
-                <pic:pic xmlns:pic="http://schemas.openxmlformats.org/drawingml/2006/picture">
-                  <pic:nvPicPr>
-                    <pic:cNvPr id="0" name=""/>
-                    <pic:cNvPicPr/>
-                  </pic:nvPicPr>
-                  <pic:blipFill>
-                    <a:blip r:embed="rId46"/>
-                    <a:stretch>
-                      <a:fillRect/>
-                    </a:stretch>
-                  </pic:blipFill>
-                  <pic:spPr>
-                    <a:xfrm>
-                      <a:off x="0" y="0"/>
-                      <a:ext cx="5518150" cy="2838274"/>
-                    </a:xfrm>
-                    <a:prstGeom prst="rect">
-                      <a:avLst/>
-                    </a:prstGeom>
-                  </pic:spPr>
-                </pic:pic>
-              </a:graphicData>
-            </a:graphic>
-          </wp:inline>
-        </w:drawing>
-      </w:r>
-      <w:bookmarkStart w:id="26" w:name="_GoBack"/>
-      <w:bookmarkEnd w:id="26"/>
-    </w:p>
-    <w:p>
-      <w:pPr>
-        <w:pStyle w:val="Titre3"/>
-      </w:pPr>
-      <w:bookmarkStart w:id="27" w:name="_Toc105148051"/>
-      <w:r>
-        <w:t>Processus de publication d’un TRI</w:t>
-      </w:r>
-      <w:bookmarkEnd w:id="27"/>
-      <w:r>
-        <w:t> </w:t>
-      </w:r>
-    </w:p>
-    <w:p>
-      <w:r>
-        <w:t>Le schéma suivant présente la mise en œuvre de l’élaboration et de la diffusion des TRI dans le cadre du cycle 2 de la Directive Inondation.  </w:t>
-      </w:r>
-    </w:p>
-    <w:p/>
-    <w:p>
-      <w:r>
-        <w:rPr>
-          <w:noProof/>
-          <w:lang w:val="en-US" w:eastAsia="en-US"/>
-        </w:rPr>
-        <w:drawing>
-          <wp:inline distT="0" distB="0" distL="0" distR="0" wp14:anchorId="1407733D" wp14:editId="7CDCA886">
-            <wp:extent cx="5518150" cy="3744082"/>
-            <wp:effectExtent l="0" t="0" r="6350" b="8890"/>
-            <wp:docPr id="5" name="Image 5"/>
             <wp:cNvGraphicFramePr>
               <a:graphicFrameLocks xmlns:a="http://schemas.openxmlformats.org/drawingml/2006/main" noChangeAspect="1"/>
             </wp:cNvGraphicFramePr>
@@ -8146,7 +8152,7 @@
                   <pic:spPr>
                     <a:xfrm>
                       <a:off x="0" y="0"/>
-                      <a:ext cx="5518150" cy="3744082"/>
+                      <a:ext cx="5518150" cy="2838274"/>
                     </a:xfrm>
                     <a:prstGeom prst="rect">
                       <a:avLst/>
@@ -8158,82 +8164,47 @@
           </wp:inline>
         </w:drawing>
       </w:r>
-    </w:p>
-    <w:p>
+      <w:commentRangeEnd w:id="31"/>
+      <w:r>
+        <w:rPr>
+          <w:rStyle w:val="Marquedecommentaire"/>
+          <w:rFonts w:cs="Times New Roman"/>
+          <w:lang w:val="x-none"/>
+        </w:rPr>
+        <w:commentReference w:id="31"/>
+      </w:r>
+    </w:p>
+    <w:p>
+      <w:pPr>
+        <w:pStyle w:val="Titre3"/>
+      </w:pPr>
+      <w:bookmarkStart w:id="32" w:name="_Toc105148051"/>
+      <w:r>
+        <w:t>Processus de publication d’un TRI</w:t>
+      </w:r>
+      <w:bookmarkEnd w:id="32"/>
       <w:r>
         <w:t> </w:t>
       </w:r>
     </w:p>
+    <w:p>
+      <w:r>
+        <w:t>Le schéma suivant présente la mise en œuvre de l’élaboration et de la diffusion des TRI dans le cadre du cycle 2 de la Directive Inondation.  </w:t>
+      </w:r>
+    </w:p>
     <w:p/>
     <w:p>
-      <w:pPr>
-        <w:pStyle w:val="Titre3"/>
-      </w:pPr>
-      <w:bookmarkStart w:id="28" w:name="_Toc105148052"/>
-      <w:r>
-        <w:t>Processus de publication des Porter à Connaissance</w:t>
-      </w:r>
-      <w:bookmarkEnd w:id="28"/>
-      <w:r>
-        <w:t> </w:t>
-      </w:r>
-    </w:p>
-    <w:p>
-      <w:r>
-        <w:t>Le schéma suivant présente le processus de porter à connaissance. Ce processus est</w:t>
-      </w:r>
-      <w:r>
-        <w:t xml:space="preserve"> peu encadré techniquement et la façon dont les données sont publiées </w:t>
-      </w:r>
-      <w:r>
-        <w:t xml:space="preserve">semble </w:t>
-      </w:r>
-      <w:del w:id="29" w:author="Marion Dumont" w:date="2022-06-03T15:14:00Z">
-        <w:r>
-          <w:delText>reposer</w:delText>
-        </w:r>
-        <w:r>
-          <w:delText xml:space="preserve"> </w:delText>
-        </w:r>
-      </w:del>
-      <w:r>
-        <w:t>en grande partie être laissé</w:t>
-      </w:r>
-      <w:ins w:id="30" w:author="Marion Dumont" w:date="2022-06-03T15:14:00Z">
-        <w:r>
-          <w:t>e</w:t>
-        </w:r>
-      </w:ins>
-      <w:r>
-        <w:t xml:space="preserve"> à</w:t>
-      </w:r>
-      <w:r>
-        <w:t xml:space="preserve"> l’</w:t>
-      </w:r>
-      <w:r>
-        <w:t>initiative</w:t>
-      </w:r>
-      <w:r>
-        <w:t xml:space="preserve"> des DDT.</w:t>
-      </w:r>
-    </w:p>
-    <w:p>
-      <w:r>
-        <w:t>  </w:t>
-      </w:r>
-    </w:p>
-    <w:p>
-      <w:commentRangeStart w:id="31"/>
       <w:r>
         <w:rPr>
           <w:noProof/>
           <w:lang w:val="en-US" w:eastAsia="en-US"/>
         </w:rPr>
+        <w:lastRenderedPageBreak/>
         <w:drawing>
-          <wp:inline distT="0" distB="0" distL="0" distR="0" wp14:anchorId="383A13D1" wp14:editId="27170B6C">
-            <wp:extent cx="5518150" cy="2640569"/>
-            <wp:effectExtent l="0" t="0" r="6350" b="7620"/>
-            <wp:docPr id="6" name="Image 6"/>
+          <wp:inline distT="0" distB="0" distL="0" distR="0" wp14:anchorId="1407733D" wp14:editId="7CDCA886">
+            <wp:extent cx="5518150" cy="3744082"/>
+            <wp:effectExtent l="0" t="0" r="6350" b="8890"/>
+            <wp:docPr id="5" name="Image 5"/>
             <wp:cNvGraphicFramePr>
               <a:graphicFrameLocks xmlns:a="http://schemas.openxmlformats.org/drawingml/2006/main" noChangeAspect="1"/>
             </wp:cNvGraphicFramePr>
@@ -8253,6 +8224,113 @@
                   <pic:spPr>
                     <a:xfrm>
                       <a:off x="0" y="0"/>
+                      <a:ext cx="5518150" cy="3744082"/>
+                    </a:xfrm>
+                    <a:prstGeom prst="rect">
+                      <a:avLst/>
+                    </a:prstGeom>
+                  </pic:spPr>
+                </pic:pic>
+              </a:graphicData>
+            </a:graphic>
+          </wp:inline>
+        </w:drawing>
+      </w:r>
+    </w:p>
+    <w:p>
+      <w:r>
+        <w:t> </w:t>
+      </w:r>
+    </w:p>
+    <w:p/>
+    <w:p>
+      <w:pPr>
+        <w:pStyle w:val="Titre3"/>
+      </w:pPr>
+      <w:bookmarkStart w:id="33" w:name="_Toc105148052"/>
+      <w:r>
+        <w:t>Processus de publication des Porter à Connaissance</w:t>
+      </w:r>
+      <w:bookmarkEnd w:id="33"/>
+      <w:r>
+        <w:t> </w:t>
+      </w:r>
+    </w:p>
+    <w:p>
+      <w:r>
+        <w:t>Le schéma suivant présente le processus de porter à connaissance. Ce processus est</w:t>
+      </w:r>
+      <w:r>
+        <w:t xml:space="preserve"> peu encadré techniquement et la façon dont les données sont publiées </w:t>
+      </w:r>
+      <w:r>
+        <w:t xml:space="preserve">semble </w:t>
+      </w:r>
+      <w:del w:id="34" w:author="Marion Dumont" w:date="2022-06-03T15:14:00Z">
+        <w:r>
+          <w:delText>reposer</w:delText>
+        </w:r>
+        <w:r>
+          <w:delText xml:space="preserve"> </w:delText>
+        </w:r>
+      </w:del>
+      <w:r>
+        <w:t>en grande partie être laissé</w:t>
+      </w:r>
+      <w:ins w:id="35" w:author="Marion Dumont" w:date="2022-06-03T15:14:00Z">
+        <w:r>
+          <w:t>e</w:t>
+        </w:r>
+      </w:ins>
+      <w:r>
+        <w:t xml:space="preserve"> à</w:t>
+      </w:r>
+      <w:r>
+        <w:t xml:space="preserve"> l’</w:t>
+      </w:r>
+      <w:r>
+        <w:t>initiative</w:t>
+      </w:r>
+      <w:r>
+        <w:t xml:space="preserve"> des DDT.</w:t>
+      </w:r>
+    </w:p>
+    <w:p>
+      <w:r>
+        <w:t>  </w:t>
+      </w:r>
+    </w:p>
+    <w:p>
+      <w:commentRangeStart w:id="36"/>
+      <w:r>
+        <w:rPr>
+          <w:noProof/>
+          <w:lang w:val="en-US" w:eastAsia="en-US"/>
+        </w:rPr>
+        <w:drawing>
+          <wp:inline distT="0" distB="0" distL="0" distR="0" wp14:anchorId="383A13D1" wp14:editId="27170B6C">
+            <wp:extent cx="5518150" cy="2640569"/>
+            <wp:effectExtent l="0" t="0" r="6350" b="7620"/>
+            <wp:docPr id="6" name="Image 6"/>
+            <wp:cNvGraphicFramePr>
+              <a:graphicFrameLocks xmlns:a="http://schemas.openxmlformats.org/drawingml/2006/main" noChangeAspect="1"/>
+            </wp:cNvGraphicFramePr>
+            <a:graphic xmlns:a="http://schemas.openxmlformats.org/drawingml/2006/main">
+              <a:graphicData uri="http://schemas.openxmlformats.org/drawingml/2006/picture">
+                <pic:pic xmlns:pic="http://schemas.openxmlformats.org/drawingml/2006/picture">
+                  <pic:nvPicPr>
+                    <pic:cNvPr id="0" name=""/>
+                    <pic:cNvPicPr/>
+                  </pic:nvPicPr>
+                  <pic:blipFill>
+                    <a:blip r:embed="rId49"/>
+                    <a:stretch>
+                      <a:fillRect/>
+                    </a:stretch>
+                  </pic:blipFill>
+                  <pic:spPr>
+                    <a:xfrm>
+                      <a:off x="0" y="0"/>
                       <a:ext cx="5518150" cy="2640569"/>
                     </a:xfrm>
                     <a:prstGeom prst="rect">
@@ -8265,14 +8343,14 @@
           </wp:inline>
         </w:drawing>
       </w:r>
-      <w:commentRangeEnd w:id="31"/>
+      <w:commentRangeEnd w:id="36"/>
       <w:r>
         <w:rPr>
           <w:rStyle w:val="Marquedecommentaire"/>
           <w:rFonts w:cs="Times New Roman"/>
           <w:lang w:val="x-none"/>
         </w:rPr>
-        <w:commentReference w:id="31"/>
+        <w:commentReference w:id="36"/>
       </w:r>
     </w:p>
     <w:p>
@@ -8292,6 +8370,7 @@
     </w:p>
     <w:p>
       <w:r>
+        <w:lastRenderedPageBreak/>
         <w:t> </w:t>
       </w:r>
     </w:p>
@@ -8302,7 +8381,7 @@
           <w:lang w:val="fr-FR"/>
         </w:rPr>
       </w:pPr>
-      <w:bookmarkStart w:id="32" w:name="_Toc105148053"/>
+      <w:bookmarkStart w:id="37" w:name="_Toc105148053"/>
       <w:proofErr w:type="spellStart"/>
       <w:r>
         <w:t>Autres</w:t>
@@ -8311,7 +8390,7 @@
       <w:r>
         <w:t xml:space="preserve"> discussions</w:t>
       </w:r>
-      <w:bookmarkEnd w:id="32"/>
+      <w:bookmarkEnd w:id="37"/>
       <w:r>
         <w:rPr>
           <w:lang w:val="fr-FR"/>
@@ -8323,11 +8402,11 @@
       <w:pPr>
         <w:pStyle w:val="Titre3"/>
       </w:pPr>
-      <w:bookmarkStart w:id="33" w:name="_Toc105148054"/>
+      <w:bookmarkStart w:id="38" w:name="_Toc105148054"/>
       <w:r>
         <w:t>Licences</w:t>
       </w:r>
-      <w:bookmarkEnd w:id="33"/>
+      <w:bookmarkEnd w:id="38"/>
       <w:r>
         <w:t> </w:t>
       </w:r>
@@ -8411,7 +8490,7 @@
       <w:r>
         <w:t>Qua</w:t>
       </w:r>
-      <w:del w:id="34" w:author="Marion Dumont" w:date="2022-06-03T15:28:00Z">
+      <w:del w:id="39" w:author="Marion Dumont" w:date="2022-06-03T15:28:00Z">
         <w:r>
           <w:delText>d</w:delText>
         </w:r>
@@ -8454,389 +8533,18 @@
       <w:pPr>
         <w:pStyle w:val="Titre3"/>
       </w:pPr>
-      <w:bookmarkStart w:id="35" w:name="_Ref105057422"/>
-      <w:bookmarkStart w:id="36" w:name="_Toc105148055"/>
+      <w:bookmarkStart w:id="40" w:name="_Ref105057422"/>
+      <w:bookmarkStart w:id="41" w:name="_Toc105148055"/>
+      <w:commentRangeStart w:id="42"/>
       <w:r>
         <w:t>Enjeux</w:t>
-      </w:r>
-      <w:bookmarkEnd w:id="35"/>
-      <w:bookmarkEnd w:id="36"/>
-      <w:r>
-        <w:t> </w:t>
-      </w:r>
-    </w:p>
-    <w:p>
-      <w:r>
-        <w:t xml:space="preserve">La question des données d’enjeux et le lien avec la gestion de crise a engendré des discussions qui sont résumées </w:t>
-      </w:r>
-      <w:del w:id="37" w:author="Gilles Cébélieu" w:date="2022-06-10T08:49:00Z">
-        <w:r>
-          <w:delText xml:space="preserve">ici </w:delText>
-        </w:r>
-      </w:del>
-      <w:proofErr w:type="spellStart"/>
-      <w:ins w:id="38" w:author="Gilles Cébélieu" w:date="2022-06-10T08:49:00Z">
-        <w:r>
-          <w:t>ci dessous</w:t>
-        </w:r>
-        <w:proofErr w:type="spellEnd"/>
-        <w:r>
-          <w:t xml:space="preserve"> </w:t>
-        </w:r>
-      </w:ins>
-      <w:r>
-        <w:t>et mettent en exergue le fait que la définition de ce type de données dans le cadre des nouveaux standards devra faire l’objet d’une attention particulière.</w:t>
-      </w:r>
-    </w:p>
-    <w:p>
-      <w:r>
-        <w:t> </w:t>
-      </w:r>
-    </w:p>
-    <w:p>
-      <w:r>
-        <w:t>Ces données sont à l’interface avec la gestion de crise qui est sous la responsabilité du ministère de l’intérieur. </w:t>
-      </w:r>
-    </w:p>
-    <w:p/>
-    <w:p>
-      <w:r>
-        <w:t xml:space="preserve">La collecte des données d’enjeux se fait à deux niveaux : des données collectées depuis des référentiels nationaux (ERP, ...) et des données plus locales selon la région </w:t>
-      </w:r>
-      <w:r>
-        <w:t>et le type de risque concernés</w:t>
-      </w:r>
-      <w:r>
-        <w:t>. Elle représente un travail important pour les services producteurs alors que les données sont peu exploitées en aval car elles sont assez vite obsolètes et de ce fait, pas toujours fiables. Les bureaux d’études ou sociétés qui exploitent les données de prévention de risques sont souvent amenés à recalculer ces données à partir de référentiels spécifiques et plus à jour. </w:t>
-      </w:r>
-    </w:p>
-    <w:p>
-      <w:r>
-        <w:t> </w:t>
-      </w:r>
-    </w:p>
-    <w:p>
-      <w:r>
-        <w:t xml:space="preserve">Ce qui importe pour ceux qui exploitent les données d’enjeux est une définition précise des catégories décrites dans les données de prévention des risques. C’est un besoin notamment des SDIS qui peuvent avoir des attentes précises par rapport aux catégories qui ne sont pas en phase avec celles des référentiels existants. </w:t>
-      </w:r>
-    </w:p>
-    <w:p/>
-    <w:p>
-      <w:r>
-        <w:t>Par ailleurs, le Ministère de l’Intérieur semble avoir, une liste assez bien définie et uniformisée d’enjeux qu’il utilise pour alimenter Synapse. Il serait pertinent de l’associer à cette réflexion pour que les définitions soient en phase de part et d’autre. </w:t>
-      </w:r>
-    </w:p>
-    <w:p/>
-    <w:p>
-      <w:r>
-        <w:t>Une action plus générale de collecte de besoin</w:t>
-      </w:r>
-      <w:ins w:id="39" w:author="Marion Dumont" w:date="2022-06-03T15:30:00Z">
-        <w:r>
-          <w:t>s</w:t>
-        </w:r>
-      </w:ins>
-      <w:r>
-        <w:t xml:space="preserve"> relative à cette catégorisation sur la base d’un questionnaire diffusé auprès des utilisateurs des données de prévention des risques pourrait être initiée par le GT comme une première action sur ce thème.   </w:t>
-      </w:r>
-    </w:p>
-    <w:p>
-      <w:pPr>
-        <w:pStyle w:val="Titre1"/>
-      </w:pPr>
-      <w:bookmarkStart w:id="40" w:name="_Ref105071187"/>
-      <w:bookmarkStart w:id="41" w:name="_Ref105071204"/>
-      <w:bookmarkStart w:id="42" w:name="_Ref105071247"/>
-      <w:bookmarkStart w:id="43" w:name="_Toc105148056"/>
-      <w:r>
-        <w:t>Conclusions et actions à venir du groupe de travail</w:t>
       </w:r>
       <w:bookmarkEnd w:id="40"/>
       <w:bookmarkEnd w:id="41"/>
-      <w:bookmarkEnd w:id="42"/>
-      <w:bookmarkEnd w:id="43"/>
       <w:r>
         <w:t> </w:t>
       </w:r>
-    </w:p>
-    <w:p>
-      <w:pPr>
-        <w:pStyle w:val="Titre2"/>
-      </w:pPr>
-      <w:bookmarkStart w:id="44" w:name="_Toc105148057"/>
-      <w:proofErr w:type="spellStart"/>
-      <w:r>
-        <w:t>Périmètre</w:t>
-      </w:r>
-      <w:proofErr w:type="spellEnd"/>
-      <w:r>
-        <w:t xml:space="preserve"> des nouveaux standards risques</w:t>
-      </w:r>
-      <w:bookmarkEnd w:id="44"/>
-    </w:p>
-    <w:p/>
-    <w:p>
-      <w:r>
-        <w:t>Les échanges du groupe de travail ont permis de dégager un premier périmètre à couvrir pour les procédures existantes relatives à la prévention des risques : Les PPR, les TRI (Directive Inondation) et le Porter à Connaissance.</w:t>
-      </w:r>
-      <w:r>
-        <w:t> </w:t>
-      </w:r>
-    </w:p>
-    <w:p>
-      <w:pPr>
-        <w:pStyle w:val="Titre3"/>
-        <w:rPr>
-          <w:lang w:val="en-US"/>
-        </w:rPr>
-      </w:pPr>
-      <w:bookmarkStart w:id="45" w:name="_Toc105148058"/>
-      <w:r>
-        <w:t>PPR</w:t>
-      </w:r>
-      <w:bookmarkEnd w:id="45"/>
-    </w:p>
-    <w:p>
-      <w:r>
-        <w:t>Le Plan de Prévention des Risques (PPR) permet de délimiter les zones à risques et d'y prescrire les mesures préventives nécessaires. Il existe différents PPR. Les PPRN pour les risques naturels, les PPRM qui s’appliquent aux risques miniers et les PPRT pour les risques technologiques. Ils ont valeur de servitude d’utilité publique et sont annexés aux plans d’urbanisme (PLU).</w:t>
-      </w:r>
-    </w:p>
-    <w:p>
-      <w:r>
-        <w:t> </w:t>
-      </w:r>
-    </w:p>
-    <w:p>
-      <w:r>
-        <w:t>Il existe deux standards COVADIS qui s’appliquent, l’un pour les PPRN et PPRT et le second pour les PPRM.</w:t>
-      </w:r>
-    </w:p>
-    <w:p>
-      <w:r>
-        <w:t xml:space="preserve">  </w:t>
-      </w:r>
-    </w:p>
-    <w:p>
-      <w:r>
-        <w:t>Qu'ils soient naturels, technologiques ou multirisques, les plans de prévention des risques présentent des similitudes. Ils contiennent trois catégories d'information :</w:t>
-      </w:r>
-    </w:p>
-    <w:p>
-      <w:r>
-        <w:t> </w:t>
-      </w:r>
-    </w:p>
-    <w:p>
-      <w:r>
-        <w:t>• La cartographie réglementaire se traduit par une délimitation géographique du territoire concerné par le risque. Cette délimitation définit des zones dans lesquelles s'appliquent des règlements spécifiques. Ces règlements ont valeur de servitude et imposent des prescriptions variant en fonction du niveau d'aléa auquel la zone est exposée. Les zones sont représentées sur un plan de zonage qui couvre entièrement le périmètre d'étude.</w:t>
-      </w:r>
-    </w:p>
-    <w:p>
-      <w:r>
-        <w:t> </w:t>
-      </w:r>
-    </w:p>
-    <w:p>
-      <w:r>
-        <w:t>• Les aléas à l'origine du risque figurent dans des documents d'aléas qui peuvent être insérés dans le rapport de présentation ou annexés au PPR. Ces documents servent à cartographier les différents niveaux d'intensité de chaque aléa pris en compte dans le plan de prévention des risques.</w:t>
-      </w:r>
-    </w:p>
-    <w:p>
-      <w:r>
-        <w:t> </w:t>
-      </w:r>
-    </w:p>
-    <w:p>
-      <w:pPr>
-        <w:rPr>
-          <w:rFonts w:eastAsia="Arial"/>
-        </w:rPr>
-      </w:pPr>
-      <w:r>
-        <w:t>• Les enjeux identif</w:t>
-      </w:r>
-      <w:r>
-        <w:rPr>
-          <w:rFonts w:eastAsia="Arial"/>
-        </w:rPr>
-        <w:t>i</w:t>
-      </w:r>
-      <w:r>
-        <w:rPr>
-          <w:rFonts w:eastAsia="Arial"/>
-        </w:rPr>
-        <w:t>és lors de l'élaboration du PPR.</w:t>
-      </w:r>
-      <w:r>
-        <w:rPr>
-          <w:rFonts w:eastAsia="Arial"/>
-        </w:rPr>
-        <w:t xml:space="preserve">  </w:t>
-      </w:r>
-    </w:p>
-    <w:p>
-      <w:r>
-        <w:t> Ils peuvent également être annexés au document approuvé sous forme de cartes. </w:t>
-      </w:r>
-    </w:p>
-    <w:p/>
-    <w:p>
-      <w:r>
-        <w:t>Le Plan de Prévention des Risques prévisibles est établi sous la responsabilité du préfet.</w:t>
-      </w:r>
-    </w:p>
-    <w:p>
-      <w:r>
-        <w:t> </w:t>
-      </w:r>
-    </w:p>
-    <w:p>
-      <w:pPr>
-        <w:pStyle w:val="Titre3"/>
-      </w:pPr>
-      <w:bookmarkStart w:id="46" w:name="_Toc105148059"/>
-      <w:r>
-        <w:t>TRI</w:t>
-      </w:r>
-      <w:bookmarkEnd w:id="46"/>
-      <w:r>
-        <w:t> </w:t>
-      </w:r>
-      <w:r>
-        <w:t> </w:t>
-      </w:r>
-    </w:p>
-    <w:p>
-      <w:r>
-        <w:t>Un territoire à risques importants d’inondation est une zone où les enjeux potentiellement exposés aux inondations sont les plus importants (comparés à la situation du district hydrographique). Les critères nationaux de caractérisation de l’importance du risque d’inondation fixés par l’arrêté du 27 avril 2012 sont les suivants :</w:t>
-      </w:r>
-    </w:p>
-    <w:p>
-      <w:r>
-        <w:t> </w:t>
-      </w:r>
-    </w:p>
-    <w:p>
-      <w:pPr>
-        <w:jc w:val="left"/>
-      </w:pPr>
-      <w:r>
-        <w:t>• les impacts potentiels sur la santé humaine ; </w:t>
-      </w:r>
-      <w:r>
-        <w:br/>
-        <w:t>• les impacts poten</w:t>
-      </w:r>
-      <w:r>
-        <w:t>tiels sur l’activité économique.</w:t>
-      </w:r>
-      <w:r>
-        <w:t> </w:t>
-      </w:r>
-    </w:p>
-    <w:p>
-      <w:pPr>
-        <w:jc w:val="left"/>
-      </w:pPr>
-    </w:p>
-    <w:p>
-      <w:r>
-        <w:t>Ces impacts sont évalués notamment au regard de la population permanente résidant en zone potentiellement inondable et du nombre d’emplois situés en zone potentiellement inondable (informations fournies par les Evaluations Préliminaires des Risques d’Inondation).</w:t>
-      </w:r>
-    </w:p>
-    <w:p>
-      <w:r>
-        <w:t xml:space="preserve">  </w:t>
-      </w:r>
-    </w:p>
-    <w:p>
-      <w:r>
-        <w:t>Les TRI s’inscrivent dans la stratégie nationale de g</w:t>
-      </w:r>
-      <w:r>
-        <w:t xml:space="preserve">estion des risques d’inondation et plus généralement dans le cadre de la </w:t>
-      </w:r>
-      <w:hyperlink r:id="rId52" w:history="1">
-        <w:r>
-          <w:rPr>
-            <w:rStyle w:val="Lienhypertexte"/>
-          </w:rPr>
-          <w:t>Directive n°2007/60/CE du 23/10/07 relative à l’évaluation et à la gestion des risques d’inondation</w:t>
-        </w:r>
-      </w:hyperlink>
-      <w:r>
-        <w:t>.</w:t>
-      </w:r>
-    </w:p>
-    <w:p>
-      <w:r>
-        <w:t> </w:t>
-      </w:r>
-    </w:p>
-    <w:p>
-      <w:r>
-        <w:t xml:space="preserve">Il existe un validateur TRI permettant d’évaluer la conformité d’un jeu de données géographiques vis-à-vis du standard </w:t>
-      </w:r>
-      <w:r>
-        <w:t>COVADIS Directive Inondation V2 qui a été mis en œuvre dans</w:t>
-      </w:r>
-      <w:r>
-        <w:t xml:space="preserve"> </w:t>
-      </w:r>
-      <w:r>
-        <w:t>le</w:t>
-      </w:r>
-      <w:r>
-        <w:t xml:space="preserve"> but d’aider les acteurs</w:t>
-      </w:r>
-      <w:r>
-        <w:t xml:space="preserve"> du processus de réalisation </w:t>
-      </w:r>
-      <w:r>
-        <w:t xml:space="preserve">des TRI dans les phases de production et de </w:t>
-      </w:r>
-      <w:r>
-        <w:t>validation du cycle 2 de la directive Inondation</w:t>
-      </w:r>
-      <w:r>
-        <w:t>.</w:t>
-      </w:r>
-    </w:p>
-    <w:p>
-      <w:r>
-        <w:t> </w:t>
-      </w:r>
-    </w:p>
-    <w:p>
-      <w:pPr>
-        <w:pStyle w:val="Titre3"/>
-        <w:rPr>
-          <w:lang w:val="en-US"/>
-        </w:rPr>
-      </w:pPr>
-      <w:bookmarkStart w:id="47" w:name="_Toc105148060"/>
-      <w:commentRangeStart w:id="48"/>
-      <w:r>
-        <w:t>P</w:t>
-      </w:r>
-      <w:r>
-        <w:t xml:space="preserve">orter </w:t>
-      </w:r>
-      <w:r>
-        <w:t>à</w:t>
-      </w:r>
-      <w:r>
-        <w:t xml:space="preserve"> </w:t>
-      </w:r>
-      <w:commentRangeStart w:id="49"/>
-      <w:r>
-        <w:t>C</w:t>
-      </w:r>
-      <w:r>
-        <w:t>onnaissance</w:t>
-      </w:r>
-      <w:bookmarkEnd w:id="47"/>
-      <w:commentRangeEnd w:id="48"/>
+      <w:commentRangeEnd w:id="42"/>
       <w:r>
         <w:rPr>
           <w:rStyle w:val="Marquedecommentaire"/>
@@ -8846,9 +8554,386 @@
           <w:i w:val="0"/>
           <w:lang w:val="x-none"/>
         </w:rPr>
-        <w:commentReference w:id="48"/>
-      </w:r>
-      <w:commentRangeEnd w:id="49"/>
+        <w:commentReference w:id="42"/>
+      </w:r>
+    </w:p>
+    <w:p>
+      <w:r>
+        <w:t xml:space="preserve">La question des données d’enjeux et le lien avec la gestion de crise a engendré des discussions qui sont résumées </w:t>
+      </w:r>
+      <w:del w:id="43" w:author="Gilles Cébélieu" w:date="2022-06-10T08:49:00Z">
+        <w:r>
+          <w:delText xml:space="preserve">ici </w:delText>
+        </w:r>
+      </w:del>
+      <w:proofErr w:type="spellStart"/>
+      <w:ins w:id="44" w:author="Gilles Cébélieu" w:date="2022-06-10T08:49:00Z">
+        <w:r>
+          <w:t>ci dessous</w:t>
+        </w:r>
+        <w:proofErr w:type="spellEnd"/>
+        <w:r>
+          <w:t xml:space="preserve"> </w:t>
+        </w:r>
+      </w:ins>
+      <w:r>
+        <w:t>et mettent en exergue le fait que la définition de ce type de données dans le cadre des nouveaux standards devra faire l’objet d’une attention particulière.</w:t>
+      </w:r>
+    </w:p>
+    <w:p>
+      <w:r>
+        <w:t> </w:t>
+      </w:r>
+    </w:p>
+    <w:p>
+      <w:r>
+        <w:t>Ces données sont à l’interface avec la gestion de crise qui est sous la responsabilité du ministère de l’intérieur. </w:t>
+      </w:r>
+    </w:p>
+    <w:p/>
+    <w:p>
+      <w:r>
+        <w:t xml:space="preserve">La collecte des données d’enjeux se fait à deux niveaux : des données collectées depuis des référentiels nationaux (ERP, ...) et des données plus locales selon la région </w:t>
+      </w:r>
+      <w:r>
+        <w:t>et le type de risque concernés</w:t>
+      </w:r>
+      <w:r>
+        <w:t>. Elle représente un travail important pour les services producteurs alors que les données sont peu exploitées en aval car elles sont assez vite obsolètes et de ce fait, pas toujours fiables. Les bureaux d’études ou sociétés qui exploitent les données de prévention de risques sont souvent amenés à recalculer ces données à partir de référentiels spécifiques et plus à jour. </w:t>
+      </w:r>
+    </w:p>
+    <w:p>
+      <w:r>
+        <w:t> </w:t>
+      </w:r>
+    </w:p>
+    <w:p>
+      <w:r>
+        <w:t xml:space="preserve">Ce qui importe pour ceux qui exploitent les données d’enjeux est une définition précise des catégories décrites dans les données de prévention des risques. C’est un besoin notamment des SDIS qui peuvent avoir des attentes précises par rapport aux catégories qui ne sont pas en phase avec celles des référentiels existants. </w:t>
+      </w:r>
+    </w:p>
+    <w:p/>
+    <w:p>
+      <w:r>
+        <w:t>Par ailleurs, le Ministère de l’Intérieur semble avoir, une liste assez bien définie et uniformisée d’enjeux qu’il utilise pour alimenter Synapse. Il serait pertinent de l’associer à cette réflexion pour que les définitions soient en phase de part et d’autre. </w:t>
+      </w:r>
+    </w:p>
+    <w:p/>
+    <w:p>
+      <w:r>
+        <w:t>Une action plus générale de collecte de besoin</w:t>
+      </w:r>
+      <w:ins w:id="45" w:author="Marion Dumont" w:date="2022-06-03T15:30:00Z">
+        <w:r>
+          <w:t>s</w:t>
+        </w:r>
+      </w:ins>
+      <w:r>
+        <w:t xml:space="preserve"> relative à cette catégorisation sur la base d’un questionnaire diffusé auprès des utilisateurs des données de prévention des risques pourrait être initiée par le GT comme une première action sur ce thème.   </w:t>
+      </w:r>
+    </w:p>
+    <w:p>
+      <w:pPr>
+        <w:pStyle w:val="Titre1"/>
+      </w:pPr>
+      <w:bookmarkStart w:id="46" w:name="_Ref105071187"/>
+      <w:bookmarkStart w:id="47" w:name="_Ref105071204"/>
+      <w:bookmarkStart w:id="48" w:name="_Ref105071247"/>
+      <w:bookmarkStart w:id="49" w:name="_Toc105148056"/>
+      <w:r>
+        <w:lastRenderedPageBreak/>
+        <w:t>Conclusions et actions à venir du groupe de travail</w:t>
+      </w:r>
+      <w:bookmarkEnd w:id="46"/>
+      <w:bookmarkEnd w:id="47"/>
+      <w:bookmarkEnd w:id="48"/>
+      <w:bookmarkEnd w:id="49"/>
+      <w:r>
+        <w:t> </w:t>
+      </w:r>
+    </w:p>
+    <w:p>
+      <w:pPr>
+        <w:pStyle w:val="Titre2"/>
+      </w:pPr>
+      <w:bookmarkStart w:id="50" w:name="_Toc105148057"/>
+      <w:proofErr w:type="spellStart"/>
+      <w:r>
+        <w:t>Périmètre</w:t>
+      </w:r>
+      <w:proofErr w:type="spellEnd"/>
+      <w:r>
+        <w:t xml:space="preserve"> des nouveaux standards risques</w:t>
+      </w:r>
+      <w:bookmarkEnd w:id="50"/>
+    </w:p>
+    <w:p/>
+    <w:p>
+      <w:r>
+        <w:t>Les échanges du groupe de travail ont permis de dégager un premier périmètre à couvrir pour les procédures existantes relatives à la prévention des risques : Les PPR, les TRI (Directive Inondation) et le Porter à Connaissance.</w:t>
+      </w:r>
+      <w:r>
+        <w:t> </w:t>
+      </w:r>
+    </w:p>
+    <w:p>
+      <w:pPr>
+        <w:pStyle w:val="Titre3"/>
+        <w:rPr>
+          <w:lang w:val="en-US"/>
+        </w:rPr>
+      </w:pPr>
+      <w:bookmarkStart w:id="51" w:name="_Toc105148058"/>
+      <w:r>
+        <w:t>PPR</w:t>
+      </w:r>
+      <w:bookmarkEnd w:id="51"/>
+    </w:p>
+    <w:p>
+      <w:r>
+        <w:t>Le Plan de Prévention des Risques (PPR) permet de délimiter les zones à risques et d'y prescrire les mesures préventives nécessaires. Il existe différents PPR. Les PPRN pour les risques naturels, les PPRM qui s’appliquent aux risques miniers et les PPRT pour les risques technologiques. Ils ont valeur de servitude d’utilité publique et sont annexés aux plans d’urbanisme (PLU).</w:t>
+      </w:r>
+    </w:p>
+    <w:p>
+      <w:r>
+        <w:t> </w:t>
+      </w:r>
+    </w:p>
+    <w:p>
+      <w:r>
+        <w:t>Il existe deux standards COVADIS qui s’appliquent, l’un pour les PPRN et PPRT et le second pour les PPRM.</w:t>
+      </w:r>
+    </w:p>
+    <w:p>
+      <w:r>
+        <w:t xml:space="preserve">  </w:t>
+      </w:r>
+    </w:p>
+    <w:p>
+      <w:r>
+        <w:t>Qu'ils soient naturels, technologiques ou multirisques, les plans de prévention des risques présentent des similitudes. Ils contiennent trois catégories d'information :</w:t>
+      </w:r>
+    </w:p>
+    <w:p>
+      <w:r>
+        <w:t> </w:t>
+      </w:r>
+    </w:p>
+    <w:p>
+      <w:r>
+        <w:t>• La cartographie réglementaire se traduit par une délimitation géographique du territoire concerné par le risque. Cette délimitation définit des zones dans lesquelles s'appliquent des règlements spécifiques. Ces règlements ont valeur de servitude et imposent des prescriptions variant en fonction du niveau d'aléa auquel la zone est exposée. Les zones sont représentées sur un plan de zonage qui couvre entièrement le périmètre d'étude.</w:t>
+      </w:r>
+    </w:p>
+    <w:p>
+      <w:r>
+        <w:t> </w:t>
+      </w:r>
+    </w:p>
+    <w:p>
+      <w:r>
+        <w:t>• Les aléas à l'origine du risque figurent dans des documents d'aléas qui peuvent être insérés dans le rapport de présentation ou annexés au PPR. Ces documents servent à cartographier les différents niveaux d'intensité de chaque aléa pris en compte dans le plan de prévention des risques.</w:t>
+      </w:r>
+    </w:p>
+    <w:p>
+      <w:r>
+        <w:t> </w:t>
+      </w:r>
+    </w:p>
+    <w:p>
+      <w:pPr>
+        <w:rPr>
+          <w:rFonts w:eastAsia="Arial"/>
+        </w:rPr>
+      </w:pPr>
+      <w:r>
+        <w:t>• Les enjeux identif</w:t>
+      </w:r>
+      <w:r>
+        <w:rPr>
+          <w:rFonts w:eastAsia="Arial"/>
+        </w:rPr>
+        <w:t>i</w:t>
+      </w:r>
+      <w:r>
+        <w:rPr>
+          <w:rFonts w:eastAsia="Arial"/>
+        </w:rPr>
+        <w:t>és lors de l'élaboration du PPR.</w:t>
+      </w:r>
+      <w:r>
+        <w:rPr>
+          <w:rFonts w:eastAsia="Arial"/>
+        </w:rPr>
+        <w:t xml:space="preserve">  </w:t>
+      </w:r>
+    </w:p>
+    <w:p>
+      <w:r>
+        <w:t> Ils peuvent également être annexés au document approuvé sous forme de cartes. </w:t>
+      </w:r>
+    </w:p>
+    <w:p/>
+    <w:p>
+      <w:r>
+        <w:t>Le Plan de Prévention des Risques prévisibles est établi sous la responsabilité du préfet.</w:t>
+      </w:r>
+    </w:p>
+    <w:p>
+      <w:r>
+        <w:t> </w:t>
+      </w:r>
+    </w:p>
+    <w:p>
+      <w:pPr>
+        <w:pStyle w:val="Titre3"/>
+      </w:pPr>
+      <w:bookmarkStart w:id="52" w:name="_Toc105148059"/>
+      <w:r>
+        <w:t>TRI</w:t>
+      </w:r>
+      <w:bookmarkEnd w:id="52"/>
+      <w:r>
+        <w:t> </w:t>
+      </w:r>
+      <w:r>
+        <w:t> </w:t>
+      </w:r>
+    </w:p>
+    <w:p>
+      <w:r>
+        <w:t>Un territoire à risques importants d’inondation est une zone où les enjeux potentiellement exposés aux inondations sont les plus importants (comparés à la situation du district hydrographique). Les critères nationaux de caractérisation de l’importance du risque d’inondation fixés par l’arrêté du 27 avril 2012 sont les suivants :</w:t>
+      </w:r>
+    </w:p>
+    <w:p>
+      <w:r>
+        <w:t> </w:t>
+      </w:r>
+    </w:p>
+    <w:p>
+      <w:pPr>
+        <w:jc w:val="left"/>
+      </w:pPr>
+      <w:r>
+        <w:t>• les impacts potentiels sur la santé humaine ; </w:t>
+      </w:r>
+      <w:r>
+        <w:br/>
+        <w:t>• les impacts poten</w:t>
+      </w:r>
+      <w:r>
+        <w:t>tiels sur l’activité économique.</w:t>
+      </w:r>
+      <w:r>
+        <w:t> </w:t>
+      </w:r>
+    </w:p>
+    <w:p>
+      <w:pPr>
+        <w:jc w:val="left"/>
+      </w:pPr>
+    </w:p>
+    <w:p>
+      <w:r>
+        <w:t>Ces impacts sont évalués notamment au regard de la population permanente résidant en zone potentiellement inondable et du nombre d’emplois situés en zone potentiellement inondable (informations fournies par les Evaluations Préliminaires des Risques d’Inondation).</w:t>
+      </w:r>
+    </w:p>
+    <w:p>
+      <w:r>
+        <w:t xml:space="preserve">  </w:t>
+      </w:r>
+    </w:p>
+    <w:p>
+      <w:r>
+        <w:t>Les TRI s’inscrivent dans la stratégie nationale de g</w:t>
+      </w:r>
+      <w:r>
+        <w:t xml:space="preserve">estion des risques d’inondation et plus </w:t>
+      </w:r>
+      <w:r>
+        <w:lastRenderedPageBreak/>
+        <w:t xml:space="preserve">généralement dans le cadre de la </w:t>
+      </w:r>
+      <w:hyperlink r:id="rId52" w:history="1">
+        <w:r>
+          <w:rPr>
+            <w:rStyle w:val="Lienhypertexte"/>
+          </w:rPr>
+          <w:t>Directive n°2007/60/CE du 23/10/07 relative à l’évaluation et à la gestion des risques d’inondation</w:t>
+        </w:r>
+      </w:hyperlink>
+      <w:r>
+        <w:t>.</w:t>
+      </w:r>
+    </w:p>
+    <w:p>
+      <w:r>
+        <w:t> </w:t>
+      </w:r>
+    </w:p>
+    <w:p>
+      <w:r>
+        <w:t xml:space="preserve">Il existe un validateur TRI permettant d’évaluer la conformité d’un jeu de données géographiques vis-à-vis du standard </w:t>
+      </w:r>
+      <w:r>
+        <w:t>COVADIS Directive Inondation V2 qui a été mis en œuvre dans</w:t>
+      </w:r>
+      <w:r>
+        <w:t xml:space="preserve"> </w:t>
+      </w:r>
+      <w:r>
+        <w:t>le</w:t>
+      </w:r>
+      <w:r>
+        <w:t xml:space="preserve"> but d’aider les acteurs</w:t>
+      </w:r>
+      <w:r>
+        <w:t xml:space="preserve"> du processus de réalisation </w:t>
+      </w:r>
+      <w:r>
+        <w:t xml:space="preserve">des TRI dans les phases de production et de </w:t>
+      </w:r>
+      <w:r>
+        <w:t>validation du cycle 2 de la directive Inondation</w:t>
+      </w:r>
+      <w:r>
+        <w:t>.</w:t>
+      </w:r>
+    </w:p>
+    <w:p>
+      <w:r>
+        <w:t> </w:t>
+      </w:r>
+    </w:p>
+    <w:p>
+      <w:pPr>
+        <w:pStyle w:val="Titre3"/>
+        <w:rPr>
+          <w:lang w:val="en-US"/>
+        </w:rPr>
+      </w:pPr>
+      <w:bookmarkStart w:id="53" w:name="_Toc105148060"/>
+      <w:commentRangeStart w:id="54"/>
+      <w:r>
+        <w:t>P</w:t>
+      </w:r>
+      <w:r>
+        <w:t xml:space="preserve">orter </w:t>
+      </w:r>
+      <w:r>
+        <w:t>à</w:t>
+      </w:r>
+      <w:r>
+        <w:t xml:space="preserve"> </w:t>
+      </w:r>
+      <w:commentRangeStart w:id="55"/>
+      <w:r>
+        <w:t>C</w:t>
+      </w:r>
+      <w:r>
+        <w:t>onnaissance</w:t>
+      </w:r>
+      <w:bookmarkEnd w:id="53"/>
+      <w:commentRangeEnd w:id="54"/>
       <w:r>
         <w:rPr>
           <w:rStyle w:val="Marquedecommentaire"/>
@@ -8858,7 +8943,19 @@
           <w:i w:val="0"/>
           <w:lang w:val="x-none"/>
         </w:rPr>
-        <w:commentReference w:id="49"/>
+        <w:commentReference w:id="54"/>
+      </w:r>
+      <w:commentRangeEnd w:id="55"/>
+      <w:r>
+        <w:rPr>
+          <w:rStyle w:val="Marquedecommentaire"/>
+          <w:rFonts w:ascii="Arial" w:eastAsia="Lucida Sans Unicode" w:hAnsi="Arial" w:cs="Times New Roman"/>
+          <w:b w:val="0"/>
+          <w:bCs w:val="0"/>
+          <w:i w:val="0"/>
+          <w:lang w:val="x-none"/>
+        </w:rPr>
+        <w:commentReference w:id="55"/>
       </w:r>
     </w:p>
     <w:p>
@@ -8920,16 +9017,16 @@
           <w:lang w:val="fr-FR"/>
         </w:rPr>
       </w:pPr>
-      <w:bookmarkStart w:id="50" w:name="_Ref105057482"/>
-      <w:bookmarkStart w:id="51" w:name="_Toc105148061"/>
+      <w:bookmarkStart w:id="56" w:name="_Ref105057482"/>
+      <w:bookmarkStart w:id="57" w:name="_Toc105148061"/>
       <w:r>
         <w:rPr>
           <w:lang w:val="fr-FR"/>
         </w:rPr>
         <w:t>Organisation et contenu des nouveaux standards</w:t>
       </w:r>
-      <w:bookmarkEnd w:id="50"/>
-      <w:bookmarkEnd w:id="51"/>
+      <w:bookmarkEnd w:id="56"/>
+      <w:bookmarkEnd w:id="57"/>
       <w:r>
         <w:rPr>
           <w:lang w:val="fr-FR"/>
@@ -8960,12 +9057,12 @@
       <w:r>
         <w:t xml:space="preserve"> aux différentes procédures identifiées précédemment comme faisant parti</w:t>
       </w:r>
-      <w:ins w:id="52" w:author="Marion Dumont" w:date="2022-06-03T15:36:00Z">
+      <w:ins w:id="58" w:author="Marion Dumont" w:date="2022-06-03T15:36:00Z">
         <w:r>
           <w:t>e</w:t>
         </w:r>
       </w:ins>
-      <w:del w:id="53" w:author="Marion Dumont" w:date="2022-06-03T15:36:00Z">
+      <w:del w:id="59" w:author="Marion Dumont" w:date="2022-06-03T15:36:00Z">
         <w:r>
           <w:delText>r</w:delText>
         </w:r>
@@ -9008,11 +9105,11 @@
       <w:pPr>
         <w:pStyle w:val="Titre3"/>
       </w:pPr>
-      <w:bookmarkStart w:id="54" w:name="_Toc105148062"/>
+      <w:bookmarkStart w:id="60" w:name="_Toc105148062"/>
       <w:r>
         <w:t>Contenu du modèle commun de données</w:t>
       </w:r>
-      <w:bookmarkEnd w:id="54"/>
+      <w:bookmarkEnd w:id="60"/>
       <w:r>
         <w:t> </w:t>
       </w:r>
@@ -9088,6 +9185,7 @@
     </w:p>
     <w:p>
       <w:r>
+        <w:lastRenderedPageBreak/>
         <w:t> </w:t>
       </w:r>
     </w:p>
@@ -9348,11 +9446,21 @@
           <w:numId w:val="18"/>
         </w:numPr>
       </w:pPr>
+      <w:commentRangeStart w:id="61"/>
       <w:r>
         <w:t xml:space="preserve">Pour les Porter à Connaissance </w:t>
       </w:r>
       <w:r>
         <w:t>(PAC)</w:t>
+      </w:r>
+      <w:commentRangeEnd w:id="61"/>
+      <w:r>
+        <w:rPr>
+          <w:rStyle w:val="Marquedecommentaire"/>
+          <w:rFonts w:cs="Times New Roman"/>
+          <w:lang w:val="x-none"/>
+        </w:rPr>
+        <w:commentReference w:id="61"/>
       </w:r>
     </w:p>
     <w:p>
@@ -9588,6 +9696,7 @@
         <w:pStyle w:val="Titre4"/>
       </w:pPr>
       <w:r>
+        <w:lastRenderedPageBreak/>
         <w:t>Correspondances INSPIRE </w:t>
       </w:r>
     </w:p>
@@ -9768,11 +9877,11 @@
       <w:pPr>
         <w:pStyle w:val="Titre3"/>
       </w:pPr>
-      <w:bookmarkStart w:id="55" w:name="_Toc105148063"/>
+      <w:bookmarkStart w:id="62" w:name="_Toc105148063"/>
       <w:r>
         <w:t>Contenu des profils applicatifs</w:t>
       </w:r>
-      <w:bookmarkEnd w:id="55"/>
+      <w:bookmarkEnd w:id="62"/>
       <w:r>
         <w:t> </w:t>
       </w:r>
@@ -9922,7 +10031,11 @@
         <w:t>va</w:t>
       </w:r>
       <w:r>
-        <w:t xml:space="preserve"> permettre aussi de préciser des règles pour la diffusion via des services web</w:t>
+        <w:t xml:space="preserve"> permettre aussi de préciser des règles pour la diffusion via des services </w:t>
+      </w:r>
+      <w:r>
+        <w:lastRenderedPageBreak/>
+        <w:t>web</w:t>
       </w:r>
       <w:r>
         <w:t> </w:t>
@@ -9994,11 +10107,11 @@
       <w:pPr>
         <w:pStyle w:val="Titre3"/>
       </w:pPr>
-      <w:bookmarkStart w:id="56" w:name="_Toc105148064"/>
+      <w:bookmarkStart w:id="63" w:name="_Toc105148064"/>
       <w:r>
         <w:t>Standard de production</w:t>
       </w:r>
-      <w:bookmarkEnd w:id="56"/>
+      <w:bookmarkEnd w:id="63"/>
       <w:r>
         <w:t> </w:t>
       </w:r>
@@ -10036,7 +10149,7 @@
           <w:lang w:val="fr-FR"/>
         </w:rPr>
       </w:pPr>
-      <w:bookmarkStart w:id="57" w:name="_Toc105148065"/>
+      <w:bookmarkStart w:id="64" w:name="_Toc105148065"/>
       <w:proofErr w:type="spellStart"/>
       <w:r>
         <w:t>Organisation</w:t>
@@ -10057,7 +10170,7 @@
       <w:r>
         <w:t>venir</w:t>
       </w:r>
-      <w:bookmarkEnd w:id="57"/>
+      <w:bookmarkEnd w:id="64"/>
       <w:proofErr w:type="spellEnd"/>
       <w:r>
         <w:rPr>
@@ -10070,11 +10183,11 @@
       <w:pPr>
         <w:pStyle w:val="Titre3"/>
       </w:pPr>
-      <w:bookmarkStart w:id="58" w:name="_Toc105148066"/>
+      <w:bookmarkStart w:id="65" w:name="_Toc105148066"/>
       <w:r>
         <w:t>Rédaction des standards (modèle de données et profils applicatifs)</w:t>
       </w:r>
-      <w:bookmarkEnd w:id="58"/>
+      <w:bookmarkEnd w:id="65"/>
       <w:r>
         <w:t> </w:t>
       </w:r>
@@ -10200,7 +10313,11 @@
     <w:p/>
     <w:p>
       <w:r>
-        <w:t>L’approche proposée pour élaborer ces livrables est de partir des cas particuliers pour les étendre au cas général. Pour cela : </w:t>
+        <w:t xml:space="preserve">L’approche proposée pour élaborer ces livrables est de partir des cas particuliers pour les étendre </w:t>
+      </w:r>
+      <w:r>
+        <w:lastRenderedPageBreak/>
+        <w:t>au cas général. Pour cela : </w:t>
       </w:r>
     </w:p>
     <w:p/>
@@ -10284,11 +10401,11 @@
       <w:pPr>
         <w:pStyle w:val="Titre4"/>
       </w:pPr>
-      <w:commentRangeStart w:id="59"/>
+      <w:commentRangeStart w:id="66"/>
       <w:r>
         <w:t>Méthode de travail proposée </w:t>
       </w:r>
-      <w:commentRangeEnd w:id="59"/>
+      <w:commentRangeEnd w:id="66"/>
       <w:r>
         <w:rPr>
           <w:rStyle w:val="Marquedecommentaire"/>
@@ -10298,7 +10415,7 @@
           <w:spacing w:val="0"/>
           <w:lang w:val="x-none"/>
         </w:rPr>
-        <w:commentReference w:id="59"/>
+        <w:commentReference w:id="66"/>
       </w:r>
     </w:p>
     <w:p/>
@@ -10433,6 +10550,7 @@
     <w:p/>
     <w:p>
       <w:r>
+        <w:lastRenderedPageBreak/>
         <w:t xml:space="preserve">Une fois ce travail fait entre chaque atelier, une notification </w:t>
       </w:r>
       <w:r>
@@ -10543,19 +10661,19 @@
       <w:pPr>
         <w:pStyle w:val="Titre3"/>
       </w:pPr>
-      <w:bookmarkStart w:id="60" w:name="_Toc105148067"/>
-      <w:commentRangeStart w:id="61"/>
+      <w:bookmarkStart w:id="67" w:name="_Toc105148067"/>
+      <w:commentRangeStart w:id="68"/>
       <w:r>
         <w:t>Définition d’</w:t>
       </w:r>
       <w:r>
         <w:t>indicateurs de réussite du projet</w:t>
       </w:r>
-      <w:bookmarkEnd w:id="60"/>
+      <w:bookmarkEnd w:id="67"/>
       <w:r>
         <w:t> </w:t>
       </w:r>
-      <w:commentRangeEnd w:id="61"/>
+      <w:commentRangeEnd w:id="68"/>
       <w:r>
         <w:rPr>
           <w:rStyle w:val="Marquedecommentaire"/>
@@ -10565,7 +10683,7 @@
           <w:i w:val="0"/>
           <w:lang w:val="x-none"/>
         </w:rPr>
-        <w:commentReference w:id="61"/>
+        <w:commentReference w:id="68"/>
       </w:r>
     </w:p>
     <w:p>
@@ -10765,8 +10883,9 @@
         </w:numPr>
         <w:jc w:val="both"/>
       </w:pPr>
-      <w:bookmarkStart w:id="62" w:name="_Toc105148068"/>
-      <w:r>
+      <w:bookmarkStart w:id="69" w:name="_Toc105148068"/>
+      <w:r>
+        <w:lastRenderedPageBreak/>
         <w:t>Annexe</w:t>
       </w:r>
       <w:r>
@@ -10775,7 +10894,7 @@
       <w:r>
         <w:t>: Liste des participants au groupe de travail</w:t>
       </w:r>
-      <w:bookmarkEnd w:id="62"/>
+      <w:bookmarkEnd w:id="69"/>
       <w:r>
         <w:t> </w:t>
       </w:r>
@@ -12944,6 +13063,7 @@
                 <w:szCs w:val="20"/>
                 <w:lang w:eastAsia="en-US"/>
               </w:rPr>
+              <w:lastRenderedPageBreak/>
               <w:t xml:space="preserve">Arnauld </w:t>
             </w:r>
             <w:proofErr w:type="spellStart"/>
@@ -15358,14 +15478,14 @@
         </w:rPr>
         <w:t> </w:t>
       </w:r>
-      <w:bookmarkStart w:id="63" w:name="_Toc481158358"/>
-      <w:bookmarkStart w:id="64" w:name="_Toc481162747"/>
-      <w:bookmarkStart w:id="65" w:name="_Toc481568541"/>
-      <w:bookmarkStart w:id="66" w:name="_Toc481572817"/>
-      <w:bookmarkEnd w:id="63"/>
-      <w:bookmarkEnd w:id="64"/>
-      <w:bookmarkEnd w:id="65"/>
-      <w:bookmarkEnd w:id="66"/>
+      <w:bookmarkStart w:id="70" w:name="_Toc481158358"/>
+      <w:bookmarkStart w:id="71" w:name="_Toc481162747"/>
+      <w:bookmarkStart w:id="72" w:name="_Toc481568541"/>
+      <w:bookmarkStart w:id="73" w:name="_Toc481572817"/>
+      <w:bookmarkEnd w:id="70"/>
+      <w:bookmarkEnd w:id="71"/>
+      <w:bookmarkEnd w:id="72"/>
+      <w:bookmarkEnd w:id="73"/>
     </w:p>
     <w:sectPr>
       <w:footerReference w:type="default" r:id="rId66"/>
@@ -15382,84 +15502,11 @@
 
 <file path=word/comments.xml><?xml version="1.0" encoding="utf-8"?>
 <w:comments xmlns:wpc="http://schemas.microsoft.com/office/word/2010/wordprocessingCanvas" xmlns:mc="http://schemas.openxmlformats.org/markup-compatibility/2006" xmlns:o="urn:schemas-microsoft-com:office:office" xmlns:r="http://schemas.openxmlformats.org/officeDocument/2006/relationships" xmlns:m="http://schemas.openxmlformats.org/officeDocument/2006/math" xmlns:v="urn:schemas-microsoft-com:vml" xmlns:wp14="http://schemas.microsoft.com/office/word/2010/wordprocessingDrawing" xmlns:wp="http://schemas.openxmlformats.org/drawingml/2006/wordprocessingDrawing" xmlns:w10="urn:schemas-microsoft-com:office:word" xmlns:w="http://schemas.openxmlformats.org/wordprocessingml/2006/main" xmlns:w14="http://schemas.microsoft.com/office/word/2010/wordml" xmlns:wpg="http://schemas.microsoft.com/office/word/2010/wordprocessingGroup" xmlns:wpi="http://schemas.microsoft.com/office/word/2010/wordprocessingInk" xmlns:wne="http://schemas.microsoft.com/office/word/2006/wordml" xmlns:wps="http://schemas.microsoft.com/office/word/2010/wordprocessingShape" mc:Ignorable="w14 wp14">
-  <w:comment w:id="31" w:author="Marion Dumont" w:date="2022-06-03T15:17:00Z" w:initials="MD">
+  <w:comment w:id="16" w:author="Gilles Cébélieu" w:date="2022-06-15T18:02:00Z" w:initials="GC">
     <w:p>
       <w:pPr>
         <w:pStyle w:val="Commentaire"/>
         <w:rPr>
-          <w:lang w:val="fr-FR"/>
-        </w:rPr>
-      </w:pPr>
-      <w:r>
-        <w:rPr>
-          <w:rStyle w:val="Marquedecommentaire"/>
-        </w:rPr>
-        <w:annotationRef/>
-      </w:r>
-      <w:r>
-        <w:rPr>
-          <w:lang w:val="fr-FR"/>
-        </w:rPr>
-        <w:t xml:space="preserve">Nous avons souvent des remontées de DDT qui essaye de récupérer des infos SUP du GPU pour constituer les PAC. Ça serait </w:t>
-      </w:r>
-      <w:proofErr w:type="spellStart"/>
-      <w:r>
-        <w:rPr>
-          <w:lang w:val="fr-FR"/>
-        </w:rPr>
-        <w:t>ptet</w:t>
-      </w:r>
-      <w:proofErr w:type="spellEnd"/>
-      <w:r>
-        <w:rPr>
-          <w:lang w:val="fr-FR"/>
-        </w:rPr>
-        <w:t xml:space="preserve"> intéressant de creuser/décrire les interactions entre les données précédentes et les PAC ?</w:t>
-      </w:r>
-    </w:p>
-  </w:comment>
-  <w:comment w:id="48" w:author="Marion Dumont" w:date="2022-06-03T15:37:00Z" w:initials="MD">
-    <w:p>
-      <w:pPr>
-        <w:pStyle w:val="Commentaire"/>
-        <w:rPr>
-          <w:lang w:val="fr-FR"/>
-        </w:rPr>
-      </w:pPr>
-      <w:r>
-        <w:rPr>
-          <w:rStyle w:val="Marquedecommentaire"/>
-        </w:rPr>
-        <w:annotationRef/>
-      </w:r>
-      <w:r>
-        <w:rPr>
-          <w:lang w:val="fr-FR"/>
-        </w:rPr>
-        <w:t>Il n’y a que des données risques dans le PAC ? [</w:t>
-      </w:r>
-      <w:proofErr w:type="gramStart"/>
-      <w:r>
-        <w:rPr>
-          <w:lang w:val="fr-FR"/>
-        </w:rPr>
-        <w:t>c’est</w:t>
-      </w:r>
-      <w:proofErr w:type="gramEnd"/>
-      <w:r>
-        <w:rPr>
-          <w:lang w:val="fr-FR"/>
-        </w:rPr>
-        <w:t xml:space="preserve"> une vraie question, je n’en sais rien] Si non, ça me semble joueur de faire porter toute sa standardisation par ce GT.</w:t>
-      </w:r>
-    </w:p>
-  </w:comment>
-  <w:comment w:id="49" w:author="Gilles Cébélieu" w:date="2022-06-10T16:25:00Z" w:initials="GC">
-    <w:p>
-      <w:pPr>
-        <w:pStyle w:val="Commentaire"/>
-        <w:rPr>
-          <w:rFonts w:eastAsia="Times New Roman"/>
           <w:lang w:val="fr-FR"/>
         </w:rPr>
       </w:pPr>
@@ -15474,6 +15521,460 @@
           <w:b/>
           <w:lang w:val="fr-FR"/>
         </w:rPr>
+        <w:t>Stanislas Besson</w:t>
+      </w:r>
+      <w:r>
+        <w:rPr>
+          <w:lang w:val="fr-FR"/>
+        </w:rPr>
+        <w:t xml:space="preserve"> :  </w:t>
+      </w:r>
+    </w:p>
+    <w:p>
+      <w:pPr>
+        <w:pStyle w:val="Commentaire"/>
+        <w:rPr>
+          <w:lang w:val="fr-FR"/>
+        </w:rPr>
+      </w:pPr>
+      <w:r>
+        <w:rPr>
+          <w:lang w:val="fr-FR"/>
+        </w:rPr>
+        <w:t>J’ajouterai un lien entre zonage réglementaire et aléas car les aléas entraînent un zonage réglementaire.</w:t>
+      </w:r>
+    </w:p>
+    <w:p>
+      <w:pPr>
+        <w:pStyle w:val="Commentaire"/>
+        <w:rPr>
+          <w:lang w:val="fr-FR"/>
+        </w:rPr>
+      </w:pPr>
+    </w:p>
+    <w:p>
+      <w:pPr>
+        <w:pStyle w:val="Commentaire"/>
+        <w:rPr>
+          <w:lang w:val="fr-FR"/>
+        </w:rPr>
+      </w:pPr>
+      <w:r>
+        <w:rPr>
+          <w:lang w:val="fr-FR"/>
+        </w:rPr>
+        <w:t>De même, le périmètre est déduit du zonage réglementaire (périmètre exposition aux risques = agrégation de l’ensemble des zones réglementaires)</w:t>
+      </w:r>
+    </w:p>
+  </w:comment>
+  <w:comment w:id="18" w:author="Gilles Cébélieu" w:date="2022-06-15T18:14:00Z" w:initials="GC">
+    <w:p>
+      <w:pPr>
+        <w:pStyle w:val="Commentaire"/>
+        <w:rPr>
+          <w:lang w:val="fr-FR"/>
+        </w:rPr>
+      </w:pPr>
+      <w:r>
+        <w:rPr>
+          <w:rStyle w:val="Marquedecommentaire"/>
+        </w:rPr>
+        <w:annotationRef/>
+      </w:r>
+      <w:r>
+        <w:rPr>
+          <w:b/>
+          <w:lang w:val="fr-FR"/>
+        </w:rPr>
+        <w:t>Stanislas Besson</w:t>
+      </w:r>
+      <w:r>
+        <w:rPr>
+          <w:lang w:val="fr-FR"/>
+        </w:rPr>
+        <w:t xml:space="preserve"> : </w:t>
+      </w:r>
+    </w:p>
+    <w:p>
+      <w:pPr>
+        <w:pStyle w:val="Commentaire"/>
+        <w:rPr>
+          <w:lang w:val="fr-FR"/>
+        </w:rPr>
+      </w:pPr>
+      <w:r>
+        <w:rPr>
+          <w:lang w:val="fr-FR"/>
+        </w:rPr>
+        <w:t>Oui</w:t>
+      </w:r>
+      <w:bookmarkStart w:id="19" w:name="_GoBack"/>
+      <w:bookmarkEnd w:id="19"/>
+    </w:p>
+  </w:comment>
+  <w:comment w:id="22" w:author="Gilles Cébélieu" w:date="2022-06-15T18:04:00Z" w:initials="GC">
+    <w:p>
+      <w:pPr>
+        <w:pStyle w:val="Commentaire"/>
+        <w:rPr>
+          <w:lang w:val="fr-FR"/>
+        </w:rPr>
+      </w:pPr>
+      <w:r>
+        <w:rPr>
+          <w:rStyle w:val="Marquedecommentaire"/>
+        </w:rPr>
+        <w:annotationRef/>
+      </w:r>
+      <w:r>
+        <w:rPr>
+          <w:b/>
+          <w:lang w:val="fr-FR"/>
+        </w:rPr>
+        <w:t xml:space="preserve">Stanislas Besson </w:t>
+      </w:r>
+      <w:r>
+        <w:rPr>
+          <w:lang w:val="fr-FR"/>
+        </w:rPr>
+        <w:t xml:space="preserve">: </w:t>
+      </w:r>
+      <w:r>
+        <w:rPr>
+          <w:lang w:val="fr-FR"/>
+        </w:rPr>
+        <w:t> </w:t>
+      </w:r>
+    </w:p>
+    <w:p>
+      <w:pPr>
+        <w:pStyle w:val="Commentaire"/>
+        <w:rPr>
+          <w:lang w:val="fr-FR"/>
+        </w:rPr>
+      </w:pPr>
+      <w:r>
+        <w:rPr>
+          <w:lang w:val="fr-FR"/>
+        </w:rPr>
+        <w:t xml:space="preserve">Je ne </w:t>
+      </w:r>
+      <w:proofErr w:type="spellStart"/>
+      <w:proofErr w:type="gramStart"/>
+      <w:r>
+        <w:rPr>
+          <w:lang w:val="fr-FR"/>
+        </w:rPr>
+        <w:t>comprend</w:t>
+      </w:r>
+      <w:proofErr w:type="spellEnd"/>
+      <w:proofErr w:type="gramEnd"/>
+      <w:r>
+        <w:rPr>
+          <w:lang w:val="fr-FR"/>
+        </w:rPr>
+        <w:t xml:space="preserve"> pas la correspondance avec le standard PLU ? Le PPR n’est pas un document d’urbanisme, à la rigueur en lien avec la classe « information » car les PPR et les documents d’urbanisme répondent à des procédures différentes sans corrélation (exception annexion de la SUP quand le PPR est approuvé)</w:t>
+      </w:r>
+    </w:p>
+  </w:comment>
+  <w:comment w:id="24" w:author="Gilles Cébélieu" w:date="2022-06-15T18:05:00Z" w:initials="GC">
+    <w:p>
+      <w:pPr>
+        <w:pStyle w:val="Commentaire"/>
+        <w:rPr>
+          <w:lang w:val="fr-FR"/>
+        </w:rPr>
+      </w:pPr>
+      <w:r>
+        <w:rPr>
+          <w:rStyle w:val="Marquedecommentaire"/>
+        </w:rPr>
+        <w:annotationRef/>
+      </w:r>
+      <w:r>
+        <w:rPr>
+          <w:b/>
+          <w:lang w:val="fr-FR"/>
+        </w:rPr>
+        <w:t>Stanislas Besson</w:t>
+      </w:r>
+      <w:r>
+        <w:rPr>
+          <w:lang w:val="fr-FR"/>
+        </w:rPr>
+        <w:t xml:space="preserve"> : </w:t>
+      </w:r>
+    </w:p>
+    <w:p>
+      <w:pPr>
+        <w:pStyle w:val="Commentaire"/>
+        <w:rPr>
+          <w:lang w:val="fr-FR"/>
+        </w:rPr>
+      </w:pPr>
+      <w:r>
+        <w:rPr>
+          <w:lang w:val="fr-FR"/>
+        </w:rPr>
+        <w:t>Dans la suite des débats, lors de l’élaboration des « sous-classes » aléas, il faudrait pouvoir intégrer les spécifications de caractérisation/classification des différents phénomènes possibles (avalanche, mouvement de terrain, phénomènes thermiques, etc.)</w:t>
+      </w:r>
+    </w:p>
+  </w:comment>
+  <w:comment w:id="31" w:author="Gilles Cébélieu" w:date="2022-06-15T18:07:00Z" w:initials="GC">
+    <w:p>
+      <w:pPr>
+        <w:pStyle w:val="Commentaire"/>
+        <w:rPr>
+          <w:lang w:val="fr-FR"/>
+        </w:rPr>
+      </w:pPr>
+      <w:r>
+        <w:rPr>
+          <w:rStyle w:val="Marquedecommentaire"/>
+        </w:rPr>
+        <w:annotationRef/>
+      </w:r>
+      <w:r>
+        <w:rPr>
+          <w:b/>
+          <w:lang w:val="fr-FR"/>
+        </w:rPr>
+        <w:t>Stanislas Besson</w:t>
+      </w:r>
+      <w:r>
+        <w:rPr>
+          <w:lang w:val="fr-FR"/>
+        </w:rPr>
+        <w:t xml:space="preserve"> : </w:t>
+      </w:r>
+    </w:p>
+    <w:p>
+      <w:pPr>
+        <w:pStyle w:val="Commentaire"/>
+        <w:rPr>
+          <w:lang w:val="fr-FR"/>
+        </w:rPr>
+      </w:pPr>
+      <w:r>
+        <w:rPr>
+          <w:lang w:val="fr-FR"/>
+        </w:rPr>
+        <w:t xml:space="preserve">Pour la publication des PPR, peu importe le ou les services qui fait le job (DDT, DREAL, unité en charge des risques et ou de la géomatique </w:t>
+      </w:r>
+      <w:proofErr w:type="spellStart"/>
+      <w:r>
+        <w:rPr>
+          <w:lang w:val="fr-FR"/>
+        </w:rPr>
+        <w:t>etc</w:t>
+      </w:r>
+      <w:proofErr w:type="spellEnd"/>
+      <w:r>
+        <w:rPr>
+          <w:lang w:val="fr-FR"/>
+        </w:rPr>
+        <w:t xml:space="preserve">), ce qui est important de mettre en évidence c’est la lourdeur du processus : pièces écrites d’un côté, données géographiques de l’autre et en parallèle le travail sur la SUP. </w:t>
+      </w:r>
+    </w:p>
+    <w:p>
+      <w:pPr>
+        <w:pStyle w:val="Commentaire"/>
+        <w:rPr>
+          <w:lang w:val="fr-FR"/>
+        </w:rPr>
+      </w:pPr>
+      <w:r>
+        <w:rPr>
+          <w:lang w:val="fr-FR"/>
+        </w:rPr>
+        <w:t>Cela sort un peu du cadre du groupe de travail, mais si la future standardisation peut amener une simplification des processus...</w:t>
+      </w:r>
+    </w:p>
+  </w:comment>
+  <w:comment w:id="36" w:author="Marion Dumont" w:date="2022-06-03T15:17:00Z" w:initials="MD">
+    <w:p>
+      <w:pPr>
+        <w:pStyle w:val="Commentaire"/>
+        <w:rPr>
+          <w:lang w:val="fr-FR"/>
+        </w:rPr>
+      </w:pPr>
+      <w:r>
+        <w:rPr>
+          <w:rStyle w:val="Marquedecommentaire"/>
+        </w:rPr>
+        <w:annotationRef/>
+      </w:r>
+      <w:r>
+        <w:rPr>
+          <w:lang w:val="fr-FR"/>
+        </w:rPr>
+        <w:t xml:space="preserve">Nous avons souvent des remontées de DDT qui essaye de récupérer des infos SUP du GPU pour constituer les PAC. Ça serait </w:t>
+      </w:r>
+      <w:proofErr w:type="spellStart"/>
+      <w:r>
+        <w:rPr>
+          <w:lang w:val="fr-FR"/>
+        </w:rPr>
+        <w:t>ptet</w:t>
+      </w:r>
+      <w:proofErr w:type="spellEnd"/>
+      <w:r>
+        <w:rPr>
+          <w:lang w:val="fr-FR"/>
+        </w:rPr>
+        <w:t xml:space="preserve"> intéressant de creuser/décrire les interactions entre les données précédentes et les PAC ?</w:t>
+      </w:r>
+    </w:p>
+  </w:comment>
+  <w:comment w:id="42" w:author="Gilles Cébélieu" w:date="2022-06-15T18:09:00Z" w:initials="GC">
+    <w:p>
+      <w:pPr>
+        <w:pStyle w:val="Commentaire"/>
+        <w:rPr>
+          <w:lang w:val="fr-FR"/>
+        </w:rPr>
+      </w:pPr>
+      <w:r>
+        <w:rPr>
+          <w:rStyle w:val="Marquedecommentaire"/>
+        </w:rPr>
+        <w:annotationRef/>
+      </w:r>
+      <w:r>
+        <w:rPr>
+          <w:lang w:val="fr-FR"/>
+        </w:rPr>
+        <w:t xml:space="preserve">Stanislas Besson : </w:t>
+      </w:r>
+    </w:p>
+    <w:p>
+      <w:pPr>
+        <w:pStyle w:val="Commentaire"/>
+        <w:rPr>
+          <w:lang w:val="fr-FR"/>
+        </w:rPr>
+      </w:pPr>
+      <w:r>
+        <w:rPr>
+          <w:lang w:val="fr-FR"/>
+        </w:rPr>
+        <w:t>Concernant les enjeux, il faut dis</w:t>
+      </w:r>
+      <w:r>
+        <w:rPr>
+          <w:lang w:val="fr-FR"/>
+        </w:rPr>
+        <w:t>tinguer deux grandes familles :</w:t>
+      </w:r>
+    </w:p>
+    <w:p>
+      <w:pPr>
+        <w:pStyle w:val="Commentaire"/>
+        <w:numPr>
+          <w:ilvl w:val="0"/>
+          <w:numId w:val="32"/>
+        </w:numPr>
+        <w:rPr>
+          <w:lang w:val="fr-FR"/>
+        </w:rPr>
+      </w:pPr>
+      <w:r>
+        <w:rPr>
+          <w:lang w:val="fr-FR"/>
+        </w:rPr>
+        <w:t xml:space="preserve"> les enjeux utiles pour l’élaboration des PPR, intégrant de fait des informations sur la situation actuelle et des prospectives (zones potentiels de développement d’activités, zones naturels à protéger, zones déjà urbanisées et à urbaniser). Ces éléments, croisés avec les aléas, permettent de définir les zones réglementaires et d’adapter le règlement aux conditions locales.</w:t>
+      </w:r>
+    </w:p>
+    <w:p>
+      <w:pPr>
+        <w:pStyle w:val="Commentaire"/>
+        <w:rPr>
+          <w:lang w:val="fr-FR"/>
+        </w:rPr>
+      </w:pPr>
+    </w:p>
+    <w:p>
+      <w:pPr>
+        <w:pStyle w:val="Commentaire"/>
+        <w:numPr>
+          <w:ilvl w:val="0"/>
+          <w:numId w:val="32"/>
+        </w:numPr>
+        <w:rPr>
+          <w:lang w:val="fr-FR"/>
+        </w:rPr>
+      </w:pPr>
+      <w:r>
+        <w:rPr>
+          <w:lang w:val="fr-FR"/>
+        </w:rPr>
+        <w:t xml:space="preserve"> </w:t>
+      </w:r>
+      <w:r>
+        <w:rPr>
+          <w:lang w:val="fr-FR"/>
+        </w:rPr>
+        <w:t>les enjeux utiles pour la gestion de crise, intégrant les éléments utiles pour l’évacuation et la sauvegarde des populations (estimation de population par zone, voies d’accès, sites de secours [SDIS, police, etc.), accueil des populations [hôpitaux, gymnase, etc.]). Ces éléments permettent l’élaboration des PPI et d’anticiper la réponse à la crise le jour J.</w:t>
+      </w:r>
+    </w:p>
+  </w:comment>
+  <w:comment w:id="54" w:author="Marion Dumont" w:date="2022-06-03T15:37:00Z" w:initials="MD">
+    <w:p>
+      <w:pPr>
+        <w:pStyle w:val="Commentaire"/>
+        <w:rPr>
+          <w:lang w:val="fr-FR"/>
+        </w:rPr>
+      </w:pPr>
+      <w:r>
+        <w:rPr>
+          <w:rStyle w:val="Marquedecommentaire"/>
+        </w:rPr>
+        <w:annotationRef/>
+      </w:r>
+      <w:r>
+        <w:rPr>
+          <w:lang w:val="fr-FR"/>
+        </w:rPr>
+        <w:t>Il n’y a que des données risques dans le PAC ? [</w:t>
+      </w:r>
+      <w:proofErr w:type="gramStart"/>
+      <w:r>
+        <w:rPr>
+          <w:lang w:val="fr-FR"/>
+        </w:rPr>
+        <w:t>c’est</w:t>
+      </w:r>
+      <w:proofErr w:type="gramEnd"/>
+      <w:r>
+        <w:rPr>
+          <w:lang w:val="fr-FR"/>
+        </w:rPr>
+        <w:t xml:space="preserve"> une vraie question, je n’en sais rien] Si non, ça me semble joueur de faire porter toute sa standardisation par ce GT.</w:t>
+      </w:r>
+    </w:p>
+  </w:comment>
+  <w:comment w:id="55" w:author="Gilles Cébélieu" w:date="2022-06-10T16:25:00Z" w:initials="GC">
+    <w:p>
+      <w:pPr>
+        <w:pStyle w:val="Commentaire"/>
+        <w:rPr>
+          <w:rFonts w:eastAsia="Times New Roman"/>
+          <w:lang w:val="fr-FR"/>
+        </w:rPr>
+      </w:pPr>
+      <w:r>
+        <w:rPr>
+          <w:rStyle w:val="Marquedecommentaire"/>
+        </w:rPr>
+        <w:annotationRef/>
+      </w:r>
+      <w:r>
+        <w:rPr>
+          <w:b/>
+          <w:lang w:val="fr-FR"/>
+        </w:rPr>
         <w:t>G. Chrétien DDTM 76 </w:t>
       </w:r>
       <w:r>
@@ -15984,7 +16485,50 @@
       </w:r>
     </w:p>
   </w:comment>
-  <w:comment w:id="59" w:author="Gilles Cébélieu" w:date="2022-06-10T16:23:00Z" w:initials="GC">
+  <w:comment w:id="61" w:author="Gilles Cébélieu" w:date="2022-06-15T18:12:00Z" w:initials="GC">
+    <w:p>
+      <w:pPr>
+        <w:pStyle w:val="Commentaire"/>
+        <w:rPr>
+          <w:lang w:val="fr-FR"/>
+        </w:rPr>
+      </w:pPr>
+      <w:r>
+        <w:rPr>
+          <w:rStyle w:val="Marquedecommentaire"/>
+        </w:rPr>
+        <w:annotationRef/>
+      </w:r>
+      <w:r>
+        <w:rPr>
+          <w:b/>
+          <w:lang w:val="fr-FR"/>
+        </w:rPr>
+        <w:t>Stanislas Besson</w:t>
+      </w:r>
+      <w:r>
+        <w:rPr>
+          <w:lang w:val="fr-FR"/>
+        </w:rPr>
+        <w:t xml:space="preserve"> : </w:t>
+      </w:r>
+    </w:p>
+    <w:p>
+      <w:pPr>
+        <w:pStyle w:val="Commentaire"/>
+        <w:rPr>
+          <w:lang w:val="fr-FR"/>
+        </w:rPr>
+      </w:pPr>
+      <w:r>
+        <w:rPr>
+          <w:lang w:val="fr-FR"/>
+        </w:rPr>
+        <w:t>Il faut distinguer les « Porter à Connaissance risques » applicables au titre de l’article R111-2 du Code de l’urbanisme. Leur intérêt et d’informer la collectivité de l’existence d’un phénomène/risque sur un périmètre sur lequel la constructibilité doit être limitée ou interdite. Cela permet de faire appliquer les mesures d’urbanisme d’un futur PPR à partir de l’étude technique (aléa) dans l’attente de son approbation future.</w:t>
+      </w:r>
+    </w:p>
+  </w:comment>
+  <w:comment w:id="66" w:author="Gilles Cébélieu" w:date="2022-06-10T16:23:00Z" w:initials="GC">
     <w:p>
       <w:pPr>
         <w:pStyle w:val="Commentaire"/>
@@ -16280,7 +16824,7 @@
       </w:r>
     </w:p>
   </w:comment>
-  <w:comment w:id="61" w:author="Gilles Cébélieu" w:date="2022-06-10T16:33:00Z" w:initials="GC">
+  <w:comment w:id="68" w:author="Gilles Cébélieu" w:date="2022-06-10T16:33:00Z" w:initials="GC">
     <w:p>
       <w:pPr>
         <w:pStyle w:val="Commentaire"/>
@@ -18263,7 +18807,15 @@
       <w:fldChar w:fldCharType="separate"/>
     </w:r>
     <w:r>
-      <w:t>Refonte des Géostandards Risques</w:t>
+      <w:t xml:space="preserve">Refonte des </w:t>
+    </w:r>
+    <w:proofErr w:type="spellStart"/>
+    <w:r>
+      <w:t>Géostandards</w:t>
+    </w:r>
+    <w:proofErr w:type="spellEnd"/>
+    <w:r>
+      <w:t xml:space="preserve"> Risques</w:t>
     </w:r>
     <w:r>
       <w:fldChar w:fldCharType="end"/>
@@ -18271,21 +18823,11 @@
     <w:r>
       <w:t xml:space="preserve"> - </w:t>
     </w:r>
-    <w:r>
-      <w:fldChar w:fldCharType="begin"/>
-    </w:r>
-    <w:r>
-      <w:instrText>TITLE   \* MERGEFORMAT</w:instrText>
-    </w:r>
-    <w:r>
-      <w:fldChar w:fldCharType="separate"/>
-    </w:r>
-    <w:r>
-      <w:t>Synthèse de la phase de consolidation</w:t>
-    </w:r>
-    <w:r>
-      <w:fldChar w:fldCharType="end"/>
-    </w:r>
+    <w:fldSimple w:instr="TITLE   \* MERGEFORMAT">
+      <w:r>
+        <w:t>Synthèse de la phase de consolidation</w:t>
+      </w:r>
+    </w:fldSimple>
     <w:r>
       <w:tab/>
     </w:r>
@@ -18302,7 +18844,7 @@
       <w:rPr>
         <w:noProof/>
       </w:rPr>
-      <w:t>14</w:t>
+      <w:t>8</w:t>
     </w:r>
     <w:r>
       <w:fldChar w:fldCharType="end"/>
@@ -22887,6 +23429,118 @@
     </w:lvl>
   </w:abstractNum>
   <w:abstractNum w:abstractNumId="31">
+    <w:nsid w:val="59DF09D9"/>
+    <w:multiLevelType w:val="hybridMultilevel"/>
+    <w:tmpl w:val="A3E64606"/>
+    <w:lvl w:ilvl="0" w:tplc="50507512">
+      <w:numFmt w:val="bullet"/>
+      <w:lvlText w:val="-"/>
+      <w:lvlJc w:val="left"/>
+      <w:pPr>
+        <w:ind w:left="720" w:hanging="360"/>
+      </w:pPr>
+      <w:rPr>
+        <w:rFonts w:ascii="Arial" w:eastAsia="Lucida Sans Unicode" w:hAnsi="Arial" w:cs="Arial" w:hint="default"/>
+      </w:rPr>
+    </w:lvl>
+    <w:lvl w:ilvl="1" w:tplc="04090003" w:tentative="1">
+      <w:start w:val="1"/>
+      <w:numFmt w:val="bullet"/>
+      <w:lvlText w:val="o"/>
+      <w:lvlJc w:val="left"/>
+      <w:pPr>
+        <w:ind w:left="1440" w:hanging="360"/>
+      </w:pPr>
+      <w:rPr>
+        <w:rFonts w:ascii="Courier New" w:hAnsi="Courier New" w:cs="Courier New" w:hint="default"/>
+      </w:rPr>
+    </w:lvl>
+    <w:lvl w:ilvl="2" w:tplc="04090005" w:tentative="1">
+      <w:start w:val="1"/>
+      <w:numFmt w:val="bullet"/>
+      <w:lvlText w:val=""/>
+      <w:lvlJc w:val="left"/>
+      <w:pPr>
+        <w:ind w:left="2160" w:hanging="360"/>
+      </w:pPr>
+      <w:rPr>
+        <w:rFonts w:ascii="Wingdings" w:hAnsi="Wingdings" w:hint="default"/>
+      </w:rPr>
+    </w:lvl>
+    <w:lvl w:ilvl="3" w:tplc="04090001" w:tentative="1">
+      <w:start w:val="1"/>
+      <w:numFmt w:val="bullet"/>
+      <w:lvlText w:val=""/>
+      <w:lvlJc w:val="left"/>
+      <w:pPr>
+        <w:ind w:left="2880" w:hanging="360"/>
+      </w:pPr>
+      <w:rPr>
+        <w:rFonts w:ascii="Symbol" w:hAnsi="Symbol" w:hint="default"/>
+      </w:rPr>
+    </w:lvl>
+    <w:lvl w:ilvl="4" w:tplc="04090003" w:tentative="1">
+      <w:start w:val="1"/>
+      <w:numFmt w:val="bullet"/>
+      <w:lvlText w:val="o"/>
+      <w:lvlJc w:val="left"/>
+      <w:pPr>
+        <w:ind w:left="3600" w:hanging="360"/>
+      </w:pPr>
+      <w:rPr>
+        <w:rFonts w:ascii="Courier New" w:hAnsi="Courier New" w:cs="Courier New" w:hint="default"/>
+      </w:rPr>
+    </w:lvl>
+    <w:lvl w:ilvl="5" w:tplc="04090005" w:tentative="1">
+      <w:start w:val="1"/>
+      <w:numFmt w:val="bullet"/>
+      <w:lvlText w:val=""/>
+      <w:lvlJc w:val="left"/>
+      <w:pPr>
+        <w:ind w:left="4320" w:hanging="360"/>
+      </w:pPr>
+      <w:rPr>
+        <w:rFonts w:ascii="Wingdings" w:hAnsi="Wingdings" w:hint="default"/>
+      </w:rPr>
+    </w:lvl>
+    <w:lvl w:ilvl="6" w:tplc="04090001" w:tentative="1">
+      <w:start w:val="1"/>
+      <w:numFmt w:val="bullet"/>
+      <w:lvlText w:val=""/>
+      <w:lvlJc w:val="left"/>
+      <w:pPr>
+        <w:ind w:left="5040" w:hanging="360"/>
+      </w:pPr>
+      <w:rPr>
+        <w:rFonts w:ascii="Symbol" w:hAnsi="Symbol" w:hint="default"/>
+      </w:rPr>
+    </w:lvl>
+    <w:lvl w:ilvl="7" w:tplc="04090003" w:tentative="1">
+      <w:start w:val="1"/>
+      <w:numFmt w:val="bullet"/>
+      <w:lvlText w:val="o"/>
+      <w:lvlJc w:val="left"/>
+      <w:pPr>
+        <w:ind w:left="5760" w:hanging="360"/>
+      </w:pPr>
+      <w:rPr>
+        <w:rFonts w:ascii="Courier New" w:hAnsi="Courier New" w:cs="Courier New" w:hint="default"/>
+      </w:rPr>
+    </w:lvl>
+    <w:lvl w:ilvl="8" w:tplc="04090005" w:tentative="1">
+      <w:start w:val="1"/>
+      <w:numFmt w:val="bullet"/>
+      <w:lvlText w:val=""/>
+      <w:lvlJc w:val="left"/>
+      <w:pPr>
+        <w:ind w:left="6480" w:hanging="360"/>
+      </w:pPr>
+      <w:rPr>
+        <w:rFonts w:ascii="Wingdings" w:hAnsi="Wingdings" w:hint="default"/>
+      </w:rPr>
+    </w:lvl>
+  </w:abstractNum>
+  <w:abstractNum w:abstractNumId="32">
     <w:nsid w:val="5AAE7EE4"/>
     <w:multiLevelType w:val="multilevel"/>
     <w:tmpl w:val="77C2F0D0"/>
@@ -23035,7 +23689,7 @@
       </w:rPr>
     </w:lvl>
   </w:abstractNum>
-  <w:abstractNum w:abstractNumId="32">
+  <w:abstractNum w:abstractNumId="33">
     <w:nsid w:val="60B25EBF"/>
     <w:multiLevelType w:val="multilevel"/>
     <w:tmpl w:val="102A8B72"/>
@@ -23184,7 +23838,7 @@
       </w:rPr>
     </w:lvl>
   </w:abstractNum>
-  <w:abstractNum w:abstractNumId="33">
+  <w:abstractNum w:abstractNumId="34">
     <w:nsid w:val="651D5190"/>
     <w:multiLevelType w:val="multilevel"/>
     <w:tmpl w:val="B4A48AE8"/>
@@ -23333,7 +23987,7 @@
       </w:rPr>
     </w:lvl>
   </w:abstractNum>
-  <w:abstractNum w:abstractNumId="34">
+  <w:abstractNum w:abstractNumId="35">
     <w:nsid w:val="68B073FC"/>
     <w:multiLevelType w:val="multilevel"/>
     <w:tmpl w:val="993651D8"/>
@@ -23482,7 +24136,7 @@
       </w:rPr>
     </w:lvl>
   </w:abstractNum>
-  <w:abstractNum w:abstractNumId="35">
+  <w:abstractNum w:abstractNumId="36">
     <w:nsid w:val="6E4C3600"/>
     <w:multiLevelType w:val="multilevel"/>
     <w:tmpl w:val="B7DCFB1E"/>
@@ -23631,7 +24285,7 @@
       </w:rPr>
     </w:lvl>
   </w:abstractNum>
-  <w:abstractNum w:abstractNumId="36">
+  <w:abstractNum w:abstractNumId="37">
     <w:nsid w:val="6EAB679A"/>
     <w:multiLevelType w:val="multilevel"/>
     <w:tmpl w:val="8A905794"/>
@@ -23780,7 +24434,7 @@
       </w:rPr>
     </w:lvl>
   </w:abstractNum>
-  <w:abstractNum w:abstractNumId="37">
+  <w:abstractNum w:abstractNumId="38">
     <w:nsid w:val="71FC2715"/>
     <w:multiLevelType w:val="multilevel"/>
     <w:tmpl w:val="0574726A"/>
@@ -23929,7 +24583,7 @@
       </w:rPr>
     </w:lvl>
   </w:abstractNum>
-  <w:abstractNum w:abstractNumId="38">
+  <w:abstractNum w:abstractNumId="39">
     <w:nsid w:val="7366635B"/>
     <w:multiLevelType w:val="multilevel"/>
     <w:tmpl w:val="BE42811A"/>
@@ -24078,7 +24732,7 @@
       </w:rPr>
     </w:lvl>
   </w:abstractNum>
-  <w:abstractNum w:abstractNumId="39">
+  <w:abstractNum w:abstractNumId="40">
     <w:nsid w:val="76556B79"/>
     <w:multiLevelType w:val="multilevel"/>
     <w:tmpl w:val="923C8050"/>
@@ -24227,7 +24881,7 @@
       </w:rPr>
     </w:lvl>
   </w:abstractNum>
-  <w:abstractNum w:abstractNumId="40">
+  <w:abstractNum w:abstractNumId="41">
     <w:nsid w:val="780C393A"/>
     <w:multiLevelType w:val="multilevel"/>
     <w:tmpl w:val="6534E996"/>
@@ -24376,7 +25030,7 @@
       </w:rPr>
     </w:lvl>
   </w:abstractNum>
-  <w:abstractNum w:abstractNumId="41">
+  <w:abstractNum w:abstractNumId="42">
     <w:nsid w:val="79015D0C"/>
     <w:multiLevelType w:val="hybridMultilevel"/>
     <w:tmpl w:val="96E8AEDC"/>
@@ -24496,16 +25150,16 @@
     <w:abstractNumId w:val="1"/>
   </w:num>
   <w:num w:numId="3">
-    <w:abstractNumId w:val="36"/>
+    <w:abstractNumId w:val="37"/>
   </w:num>
   <w:num w:numId="4">
     <w:abstractNumId w:val="23"/>
   </w:num>
   <w:num w:numId="5">
-    <w:abstractNumId w:val="34"/>
+    <w:abstractNumId w:val="35"/>
   </w:num>
   <w:num w:numId="6">
-    <w:abstractNumId w:val="38"/>
+    <w:abstractNumId w:val="39"/>
   </w:num>
   <w:num w:numId="7">
     <w:abstractNumId w:val="30"/>
@@ -24529,7 +25183,7 @@
     <w:abstractNumId w:val="20"/>
   </w:num>
   <w:num w:numId="14">
-    <w:abstractNumId w:val="33"/>
+    <w:abstractNumId w:val="34"/>
   </w:num>
   <w:num w:numId="15">
     <w:abstractNumId w:val="19"/>
@@ -24541,13 +25195,13 @@
     <w:abstractNumId w:val="13"/>
   </w:num>
   <w:num w:numId="18">
-    <w:abstractNumId w:val="31"/>
+    <w:abstractNumId w:val="32"/>
   </w:num>
   <w:num w:numId="19">
     <w:abstractNumId w:val="29"/>
   </w:num>
   <w:num w:numId="20">
-    <w:abstractNumId w:val="35"/>
+    <w:abstractNumId w:val="36"/>
   </w:num>
   <w:num w:numId="21">
     <w:abstractNumId w:val="18"/>
@@ -24556,16 +25210,16 @@
     <w:abstractNumId w:val="16"/>
   </w:num>
   <w:num w:numId="23">
-    <w:abstractNumId w:val="37"/>
+    <w:abstractNumId w:val="38"/>
   </w:num>
   <w:num w:numId="24">
     <w:abstractNumId w:val="28"/>
   </w:num>
   <w:num w:numId="25">
-    <w:abstractNumId w:val="39"/>
+    <w:abstractNumId w:val="40"/>
   </w:num>
   <w:num w:numId="26">
-    <w:abstractNumId w:val="40"/>
+    <w:abstractNumId w:val="41"/>
   </w:num>
   <w:num w:numId="27">
     <w:abstractNumId w:val="25"/>
@@ -24574,13 +25228,16 @@
     <w:abstractNumId w:val="22"/>
   </w:num>
   <w:num w:numId="29">
-    <w:abstractNumId w:val="32"/>
+    <w:abstractNumId w:val="33"/>
   </w:num>
   <w:num w:numId="30">
-    <w:abstractNumId w:val="41"/>
+    <w:abstractNumId w:val="42"/>
   </w:num>
   <w:num w:numId="31">
     <w:abstractNumId w:val="14"/>
+  </w:num>
+  <w:num w:numId="32">
+    <w:abstractNumId w:val="31"/>
   </w:num>
   <w:numIdMacAtCleanup w:val="31"/>
 </w:numbering>
@@ -29186,6 +29843,15 @@
 </file>
 
 <file path=customXml/item1.xml><?xml version="1.0" encoding="utf-8"?>
+<?mso-contentType ?>
+<FormTemplates xmlns="http://schemas.microsoft.com/sharepoint/v3/contenttype/forms">
+  <Display>DocumentLibraryForm</Display>
+  <Edit>DocumentLibraryForm</Edit>
+  <New>DocumentLibraryForm</New>
+</FormTemplates>
+</file>
+
+<file path=customXml/item2.xml><?xml version="1.0" encoding="utf-8"?>
 <ct:contentTypeSchema xmlns:ct="http://schemas.microsoft.com/office/2006/metadata/contentType" xmlns:ma="http://schemas.microsoft.com/office/2006/metadata/properties/metaAttributes" ct:_="" ma:_="" ma:contentTypeName="Document" ma:contentTypeID="0x010100EE4D7F11F779D54E856069687B814BBD" ma:contentTypeVersion="2" ma:contentTypeDescription="Crée un document." ma:contentTypeScope="" ma:versionID="3fe4275800ffe05e5c86a0542a0b31ea">
   <xsd:schema xmlns:xsd="http://www.w3.org/2001/XMLSchema" xmlns:xs="http://www.w3.org/2001/XMLSchema" xmlns:p="http://schemas.microsoft.com/office/2006/metadata/properties" xmlns:ns2="2669e89b-8207-4f5c-889a-cb6e4ddbbfab" targetNamespace="http://schemas.microsoft.com/office/2006/metadata/properties" ma:root="true" ma:fieldsID="3021e4cc59fefdd629d20e7f19d827b8" ns2:_="">
     <xsd:import namespace="2669e89b-8207-4f5c-889a-cb6e4ddbbfab"/>
@@ -29317,15 +29983,6 @@
 </ct:contentTypeSchema>
 </file>
 
-<file path=customXml/item2.xml><?xml version="1.0" encoding="utf-8"?>
-<?mso-contentType ?>
-<FormTemplates xmlns="http://schemas.microsoft.com/sharepoint/v3/contenttype/forms">
-  <Display>DocumentLibraryForm</Display>
-  <Edit>DocumentLibraryForm</Edit>
-  <New>DocumentLibraryForm</New>
-</FormTemplates>
-</file>
-
 <file path=customXml/item3.xml><?xml version="1.0" encoding="utf-8"?>
 <p:properties xmlns:p="http://schemas.microsoft.com/office/2006/metadata/properties" xmlns:xsi="http://www.w3.org/2001/XMLSchema-instance" xmlns:pc="http://schemas.microsoft.com/office/infopath/2007/PartnerControls">
   <documentManagement/>
@@ -29337,6 +29994,14 @@
 </file>
 
 <file path=customXml/itemProps1.xml><?xml version="1.0" encoding="utf-8"?>
+<ds:datastoreItem xmlns:ds="http://schemas.openxmlformats.org/officeDocument/2006/customXml" ds:itemID="{492B6E4E-E122-4203-A4AB-472CE60238FF}">
+  <ds:schemaRefs>
+    <ds:schemaRef ds:uri="http://schemas.microsoft.com/sharepoint/v3/contenttype/forms"/>
+  </ds:schemaRefs>
+</ds:datastoreItem>
+</file>
+
+<file path=customXml/itemProps2.xml><?xml version="1.0" encoding="utf-8"?>
 <ds:datastoreItem xmlns:ds="http://schemas.openxmlformats.org/officeDocument/2006/customXml" ds:itemID="{6D5D2D10-AB8F-4846-AC9B-DFF9492291C6}">
   <ds:schemaRefs>
     <ds:schemaRef ds:uri="http://schemas.microsoft.com/office/2006/metadata/contentType"/>
@@ -29354,14 +30019,6 @@
 </ds:datastoreItem>
 </file>
 
-<file path=customXml/itemProps2.xml><?xml version="1.0" encoding="utf-8"?>
-<ds:datastoreItem xmlns:ds="http://schemas.openxmlformats.org/officeDocument/2006/customXml" ds:itemID="{492B6E4E-E122-4203-A4AB-472CE60238FF}">
-  <ds:schemaRefs>
-    <ds:schemaRef ds:uri="http://schemas.microsoft.com/sharepoint/v3/contenttype/forms"/>
-  </ds:schemaRefs>
-</ds:datastoreItem>
-</file>
-
 <file path=customXml/itemProps3.xml><?xml version="1.0" encoding="utf-8"?>
 <ds:datastoreItem xmlns:ds="http://schemas.openxmlformats.org/officeDocument/2006/customXml" ds:itemID="{C7567D8D-EAD2-4ABF-83F8-B17EF97F9629}">
   <ds:schemaRefs>
@@ -29372,7 +30029,7 @@
 </file>
 
 <file path=customXml/itemProps4.xml><?xml version="1.0" encoding="utf-8"?>
-<ds:datastoreItem xmlns:ds="http://schemas.openxmlformats.org/officeDocument/2006/customXml" ds:itemID="{BCFD57C6-4DA9-42C9-9550-2C996D612B1F}">
+<ds:datastoreItem xmlns:ds="http://schemas.openxmlformats.org/officeDocument/2006/customXml" ds:itemID="{8C29D4F4-A29C-4FD6-AACA-FDB33CBEB6EE}">
   <ds:schemaRefs>
     <ds:schemaRef ds:uri="http://schemas.openxmlformats.org/officeDocument/2006/bibliography"/>
   </ds:schemaRefs>

</xml_diff>